<commit_message>
Add wr correct answer and answer key example
</commit_message>
<xml_diff>
--- a/test-files/wr-qcon-inline.docx
+++ b/test-files/wr-qcon-inline.docx
@@ -1,15 +1,12 @@
 
 <file path=word/document.xml><?xml version="1.0" encoding="utf-8"?>
-<w:document xmlns:o="urn:schemas-microsoft-com:office:office" xmlns:r="http://schemas.openxmlformats.org/officeDocument/2006/relationships" xmlns:v="urn:schemas-microsoft-com:vml" xmlns:w="http://schemas.openxmlformats.org/wordprocessingml/2006/main" xmlns:w10="urn:schemas-microsoft-com:office:word" xmlns:wp="http://schemas.openxmlformats.org/drawingml/2006/wordprocessingDrawing" xmlns:wps="http://schemas.microsoft.com/office/word/2010/wordprocessingShape" xmlns:wpg="http://schemas.microsoft.com/office/word/2010/wordprocessingGroup" xmlns:mc="http://schemas.openxmlformats.org/markup-compatibility/2006" xmlns:wp14="http://schemas.microsoft.com/office/word/2010/wordprocessingDrawing" xmlns:w14="http://schemas.microsoft.com/office/word/2010/wordml" mc:Ignorable="w14 wp14">
+<w:document xmlns:wpc="http://schemas.microsoft.com/office/word/2010/wordprocessingCanvas" xmlns:cx="http://schemas.microsoft.com/office/drawing/2014/chartex" xmlns:cx1="http://schemas.microsoft.com/office/drawing/2015/9/8/chartex" xmlns:mc="http://schemas.openxmlformats.org/markup-compatibility/2006" xmlns:o="urn:schemas-microsoft-com:office:office" xmlns:r="http://schemas.openxmlformats.org/officeDocument/2006/relationships" xmlns:m="http://schemas.openxmlformats.org/officeDocument/2006/math" xmlns:v="urn:schemas-microsoft-com:vml" xmlns:wp14="http://schemas.microsoft.com/office/word/2010/wordprocessingDrawing" xmlns:wp="http://schemas.openxmlformats.org/drawingml/2006/wordprocessingDrawing" xmlns:w10="urn:schemas-microsoft-com:office:word" xmlns:w="http://schemas.openxmlformats.org/wordprocessingml/2006/main" xmlns:w14="http://schemas.microsoft.com/office/word/2010/wordml" xmlns:w15="http://schemas.microsoft.com/office/word/2012/wordml" xmlns:w16se="http://schemas.microsoft.com/office/word/2015/wordml/symex" xmlns:wpg="http://schemas.microsoft.com/office/word/2010/wordprocessingGroup" xmlns:wpi="http://schemas.microsoft.com/office/word/2010/wordprocessingInk" xmlns:wne="http://schemas.microsoft.com/office/word/2006/wordml" xmlns:wps="http://schemas.microsoft.com/office/word/2010/wordprocessingShape" mc:Ignorable="w14 w15 w16se wp14">
   <w:body>
     <w:p>
       <w:pPr>
         <w:pStyle w:val="Heading1"/>
-        <w:spacing w:before="240" w:after="0"/>
-        <w:rPr/>
-      </w:pPr>
-      <w:r>
-        <w:rPr/>
+      </w:pPr>
+      <w:r>
         <w:t xml:space="preserve">Ideal Standard - </w:t>
       </w:r>
       <w:r>
@@ -19,19 +16,18 @@
         <w:t>Written Response</w:t>
       </w:r>
       <w:r>
-        <w:rPr/>
-        <w:t>/Long Answer/Essay (WR) - Qcon format - Word –inline answers</w:t>
-      </w:r>
-    </w:p>
-    <w:p>
-      <w:pPr>
-        <w:pStyle w:val="Normal"/>
-        <w:rPr/>
-      </w:pPr>
-      <w:r>
-        <w:rPr/>
-      </w:r>
-    </w:p>
+        <w:t xml:space="preserve">/Long Answer/Essay (WR) - </w:t>
+      </w:r>
+      <w:proofErr w:type="spellStart"/>
+      <w:r>
+        <w:t>Qcon</w:t>
+      </w:r>
+      <w:proofErr w:type="spellEnd"/>
+      <w:r>
+        <w:t xml:space="preserve"> format - Word –inline answers</w:t>
+      </w:r>
+    </w:p>
+    <w:p/>
     <w:p>
       <w:pPr>
         <w:pStyle w:val="ListParagraph"/>
@@ -39,11 +35,17 @@
           <w:ilvl w:val="0"/>
           <w:numId w:val="1"/>
         </w:numPr>
-        <w:rPr/>
-      </w:pPr>
-      <w:r>
-        <w:rPr/>
-        <w:t>How is the (1) Michelson-Morely experiment related to Albert Einstein’s theory of relativity?</w:t>
+      </w:pPr>
+      <w:r>
+        <w:t>How is the (1) Michelson-</w:t>
+      </w:r>
+      <w:proofErr w:type="spellStart"/>
+      <w:r>
+        <w:t>Morely</w:t>
+      </w:r>
+      <w:proofErr w:type="spellEnd"/>
+      <w:r>
+        <w:t xml:space="preserve"> experiment related to Albert Einstein’s theory of relativity?</w:t>
       </w:r>
     </w:p>
     <w:p>
@@ -53,22 +55,23 @@
           <w:ilvl w:val="1"/>
           <w:numId w:val="1"/>
         </w:numPr>
-        <w:rPr/>
-      </w:pPr>
-      <w:r>
-        <w:rPr/>
-        <w:t>In 1887, Albert Michelson and Edward Morely carried out experiments to detect the change in speed of light due to ether wind when the Earth moved around the sun. The result was negative. They found the speed of light is always the…</w:t>
-      </w:r>
-    </w:p>
-    <w:p>
-      <w:pPr>
-        <w:pStyle w:val="Normal"/>
-        <w:rPr/>
-      </w:pPr>
-      <w:r>
-        <w:rPr/>
-      </w:r>
-    </w:p>
+      </w:pPr>
+      <w:r>
+        <w:t xml:space="preserve">In 1887, Albert Michelson and Edward </w:t>
+      </w:r>
+      <w:proofErr w:type="spellStart"/>
+      <w:r>
+        <w:t>Morely</w:t>
+      </w:r>
+      <w:proofErr w:type="spellEnd"/>
+      <w:r>
+        <w:t xml:space="preserve"> carried out </w:t>
+      </w:r>
+      <w:r>
+        <w:t>experiments to detect the change in speed of light due to ether wind when the Earth moved around the sun. The result was negative. They found the speed of light is always the…</w:t>
+      </w:r>
+    </w:p>
+    <w:p/>
     <w:p>
       <w:pPr>
         <w:pStyle w:val="ListParagraph"/>
@@ -76,24 +79,31 @@
           <w:ilvl w:val="0"/>
           <w:numId w:val="1"/>
         </w:numPr>
-        <w:rPr/>
-      </w:pPr>
-      <w:r>
-        <w:rPr/>
-        <w:t>How is the (2) Michelson-Morely experiment related to Albert Einstein’s theory of relativity?</w:t>
+      </w:pPr>
+      <w:r>
+        <w:t>How is the (2) Michelson-</w:t>
+      </w:r>
+      <w:proofErr w:type="spellStart"/>
+      <w:r>
+        <w:t>Morely</w:t>
+      </w:r>
+      <w:proofErr w:type="spellEnd"/>
+      <w:r>
+        <w:t xml:space="preserve"> experiment related to Albert Einstein’s theory </w:t>
+      </w:r>
+      <w:r>
+        <w:t>of relativity?</w:t>
+      </w:r>
+      <w:r>
         <w:br/>
       </w:r>
       <w:commentRangeStart w:id="0"/>
       <w:r>
-        <w:rPr/>
         <w:t>@ See Chapter 2, page 42.</w:t>
       </w:r>
       <w:commentRangeEnd w:id="0"/>
       <w:r>
         <w:commentReference w:id="0"/>
-      </w:r>
-      <w:r>
-        <w:rPr/>
       </w:r>
     </w:p>
     <w:p>
@@ -103,38 +113,39 @@
           <w:ilvl w:val="1"/>
           <w:numId w:val="1"/>
         </w:numPr>
-        <w:rPr/>
-      </w:pPr>
-      <w:r>
-        <w:rPr/>
-        <w:t>In 1887, Albert Michelson and Edward Morely carried out experiments to detect the change in speed of light due to ether wind when the Earth moved around the sun. The result was negative. They found the speed of light is always the…</w:t>
-      </w:r>
-    </w:p>
-    <w:p>
-      <w:pPr>
-        <w:pStyle w:val="Normal"/>
-        <w:rPr/>
-      </w:pPr>
-      <w:r>
-        <w:rPr/>
-      </w:r>
-    </w:p>
-    <w:p>
-      <w:pPr>
-        <w:pStyle w:val="Normal"/>
-        <w:rPr/>
-      </w:pPr>
+      </w:pPr>
+      <w:r>
+        <w:t xml:space="preserve">In 1887, Albert Michelson and Edward </w:t>
+      </w:r>
+      <w:proofErr w:type="spellStart"/>
+      <w:r>
+        <w:t>Morely</w:t>
+      </w:r>
+      <w:proofErr w:type="spellEnd"/>
+      <w:r>
+        <w:t xml:space="preserve"> carried out experiments to detect the change in speed of light due to ether wind when the Earth moved around the sun. The result was negative. They found the speed of l</w:t>
+      </w:r>
+      <w:r>
+        <w:t>ight is always the…</w:t>
+      </w:r>
+    </w:p>
+    <w:p/>
+    <w:p>
       <w:commentRangeStart w:id="1"/>
       <w:r>
-        <w:rPr/>
-        <w:t>Title: Michelson-Morely (3) experiment (Ch. 2)</w:t>
+        <w:t>Title: Michelson-</w:t>
+      </w:r>
+      <w:proofErr w:type="spellStart"/>
+      <w:r>
+        <w:t>Morely</w:t>
+      </w:r>
+      <w:proofErr w:type="spellEnd"/>
+      <w:r>
+        <w:t xml:space="preserve"> (3) experiment (Ch. 2)</w:t>
       </w:r>
       <w:commentRangeEnd w:id="1"/>
       <w:r>
         <w:commentReference w:id="1"/>
-      </w:r>
-      <w:r>
-        <w:rPr/>
       </w:r>
     </w:p>
     <w:p>
@@ -144,11 +155,19 @@
           <w:ilvl w:val="0"/>
           <w:numId w:val="1"/>
         </w:numPr>
-        <w:rPr/>
-      </w:pPr>
-      <w:r>
-        <w:rPr/>
-        <w:t>How is the Michelson-Morely experiment related to Albert Einstein’s theory of relativity?</w:t>
+      </w:pPr>
+      <w:r>
+        <w:t>How is the Michelson-</w:t>
+      </w:r>
+      <w:proofErr w:type="spellStart"/>
+      <w:r>
+        <w:t>Morely</w:t>
+      </w:r>
+      <w:proofErr w:type="spellEnd"/>
+      <w:r>
+        <w:t xml:space="preserve"> experiment related to Albert Einstein’s theory of relativity?</w:t>
+      </w:r>
+      <w:r>
         <w:br/>
         <w:t>@ See Chapter 2, page 42.</w:t>
       </w:r>
@@ -160,48 +179,44 @@
           <w:ilvl w:val="1"/>
           <w:numId w:val="1"/>
         </w:numPr>
-        <w:rPr/>
-      </w:pPr>
-      <w:r>
-        <w:rPr/>
-        <w:t>In 1887, Albert Michelson and Edward Morely carried out experiments to detect the change in speed of light due to ether wind when the Earth moved around the sun. The result was negative. They found the speed of light is always the…</w:t>
-      </w:r>
-    </w:p>
-    <w:p>
-      <w:pPr>
-        <w:pStyle w:val="Normal"/>
-        <w:rPr/>
-      </w:pPr>
-      <w:r>
-        <w:rPr/>
-      </w:r>
-    </w:p>
-    <w:p>
-      <w:pPr>
-        <w:pStyle w:val="Normal"/>
-        <w:rPr/>
-      </w:pPr>
+      </w:pPr>
+      <w:r>
+        <w:t xml:space="preserve">In 1887, Albert Michelson and Edward </w:t>
+      </w:r>
+      <w:proofErr w:type="spellStart"/>
+      <w:r>
+        <w:t>Morely</w:t>
+      </w:r>
+      <w:proofErr w:type="spellEnd"/>
+      <w:r>
+        <w:t xml:space="preserve"> carried out experiments t</w:t>
+      </w:r>
+      <w:r>
+        <w:t>o detect the change in speed of light due to ether wind when the Earth moved around the sun. The result was negative. They found the speed of light is always the…</w:t>
+      </w:r>
+    </w:p>
+    <w:p/>
+    <w:p>
       <w:commentRangeStart w:id="2"/>
       <w:r>
-        <w:rPr/>
         <w:t>Points: 5</w:t>
       </w:r>
       <w:commentRangeEnd w:id="2"/>
       <w:r>
         <w:commentReference w:id="2"/>
       </w:r>
-      <w:r>
-        <w:rPr/>
-      </w:r>
-    </w:p>
-    <w:p>
-      <w:pPr>
-        <w:pStyle w:val="Normal"/>
-        <w:rPr/>
-      </w:pPr>
-      <w:r>
-        <w:rPr/>
-        <w:t>Title: Michelson-Morely (4) experiment (Ch. 2)</w:t>
+    </w:p>
+    <w:p>
+      <w:r>
+        <w:t>Title: Michelson-</w:t>
+      </w:r>
+      <w:proofErr w:type="spellStart"/>
+      <w:r>
+        <w:t>Morely</w:t>
+      </w:r>
+      <w:proofErr w:type="spellEnd"/>
+      <w:r>
+        <w:t xml:space="preserve"> (4) experiment (Ch. 2)</w:t>
       </w:r>
     </w:p>
     <w:p>
@@ -211,11 +226,22 @@
           <w:ilvl w:val="0"/>
           <w:numId w:val="1"/>
         </w:numPr>
-        <w:rPr/>
-      </w:pPr>
-      <w:r>
-        <w:rPr/>
-        <w:t>How is the Michelson-Morely experiment related to Albert Einstein’s theory of relativity?</w:t>
+      </w:pPr>
+      <w:r>
+        <w:t>How is the Michelson-</w:t>
+      </w:r>
+      <w:proofErr w:type="spellStart"/>
+      <w:r>
+        <w:t>Morely</w:t>
+      </w:r>
+      <w:proofErr w:type="spellEnd"/>
+      <w:r>
+        <w:t xml:space="preserve"> expe</w:t>
+      </w:r>
+      <w:r>
+        <w:t>riment related to Albert Einstein’s theory of relativity?</w:t>
+      </w:r>
+      <w:r>
         <w:br/>
         <w:t>@ See Chapter 2, page 42.</w:t>
       </w:r>
@@ -227,30 +253,34 @@
           <w:ilvl w:val="1"/>
           <w:numId w:val="1"/>
         </w:numPr>
-        <w:rPr/>
-      </w:pPr>
-      <w:r>
-        <w:rPr/>
-        <w:t>In 1887, Albert Michelson and Edward Morely carried out experiments to detect the change in speed of light due to ether wind when the Earth moved around the sun. The result was negative. They found the speed of light is always the…</w:t>
-      </w:r>
-    </w:p>
-    <w:p>
-      <w:pPr>
-        <w:pStyle w:val="Normal"/>
-        <w:rPr/>
-      </w:pPr>
-      <w:r>
-        <w:rPr/>
-      </w:r>
-    </w:p>
-    <w:p>
-      <w:pPr>
-        <w:pStyle w:val="Normal"/>
-        <w:rPr/>
-      </w:pPr>
-      <w:r>
-        <w:rPr/>
-        <w:t>Title: Michelson-Morely (5) experiment (Ch. 2)</w:t>
+      </w:pPr>
+      <w:r>
+        <w:t xml:space="preserve">In 1887, Albert Michelson and Edward </w:t>
+      </w:r>
+      <w:proofErr w:type="spellStart"/>
+      <w:r>
+        <w:t>Morely</w:t>
+      </w:r>
+      <w:proofErr w:type="spellEnd"/>
+      <w:r>
+        <w:t xml:space="preserve"> carried out experiments to detect the change in speed of light due to ether wind when the Earth moved around the sun. The result</w:t>
+      </w:r>
+      <w:r>
+        <w:t xml:space="preserve"> was negative. They found the speed of light is always the…</w:t>
+      </w:r>
+    </w:p>
+    <w:p/>
+    <w:p>
+      <w:r>
+        <w:t>Title: Michelson-</w:t>
+      </w:r>
+      <w:proofErr w:type="spellStart"/>
+      <w:r>
+        <w:t>Morely</w:t>
+      </w:r>
+      <w:proofErr w:type="spellEnd"/>
+      <w:r>
+        <w:t xml:space="preserve"> (5) experiment (Ch. 2)</w:t>
       </w:r>
     </w:p>
     <w:p>
@@ -260,36 +290,42 @@
           <w:ilvl w:val="0"/>
           <w:numId w:val="1"/>
         </w:numPr>
-        <w:rPr/>
-      </w:pPr>
-      <w:r>
-        <w:rPr/>
-        <w:t xml:space="preserve">How is the Michelson-Morely experiment related to Albert Einstein’s theory of </w:t>
+      </w:pPr>
+      <w:r>
+        <w:t>How is the Michelson-</w:t>
+      </w:r>
+      <w:proofErr w:type="spellStart"/>
+      <w:r>
+        <w:t>Morely</w:t>
+      </w:r>
+      <w:proofErr w:type="spellEnd"/>
+      <w:r>
+        <w:t xml:space="preserve"> experiment related to Albert Einstein’s theory of </w:t>
       </w:r>
       <w:commentRangeStart w:id="3"/>
       <w:r>
-        <w:rPr/>
         <w:t>relativity</w:t>
       </w:r>
-      <w:r>
-        <w:rPr/>
-      </w:r>
       <w:commentRangeEnd w:id="3"/>
       <w:r>
         <w:commentReference w:id="3"/>
       </w:r>
       <w:r>
-        <w:rPr/>
         <w:t>?</w:t>
+      </w:r>
+      <w:r>
         <w:br/>
       </w:r>
       <w:r>
-        <w:rPr/>
+        <w:rPr>
+          <w:noProof/>
+          <w:lang w:eastAsia="en-CA"/>
+        </w:rPr>
         <w:drawing>
-          <wp:inline distT="0" distB="9525" distL="0" distR="1270">
+          <wp:inline distT="0" distB="9525" distL="0" distR="1270" wp14:anchorId="31E65DFC" wp14:editId="6DB05C31">
             <wp:extent cx="1389380" cy="810260"/>
             <wp:effectExtent l="0" t="0" r="0" b="0"/>
-            <wp:docPr id="1" name="Picture 1" descr=""/>
+            <wp:docPr id="1" name="Picture 1"/>
             <wp:cNvGraphicFramePr>
               <a:graphicFrameLocks xmlns:a="http://schemas.openxmlformats.org/drawingml/2006/main" noChangeAspect="1"/>
             </wp:cNvGraphicFramePr>
@@ -297,13 +333,13 @@
               <a:graphicData uri="http://schemas.openxmlformats.org/drawingml/2006/picture">
                 <pic:pic xmlns:pic="http://schemas.openxmlformats.org/drawingml/2006/picture">
                   <pic:nvPicPr>
-                    <pic:cNvPr id="1" name="Picture 1" descr=""/>
+                    <pic:cNvPr id="1" name="Picture 1"/>
                     <pic:cNvPicPr>
                       <a:picLocks noChangeAspect="1" noChangeArrowheads="1"/>
                     </pic:cNvPicPr>
                   </pic:nvPicPr>
                   <pic:blipFill>
-                    <a:blip r:embed="rId2"/>
+                    <a:blip r:embed="rId9"/>
                     <a:stretch>
                       <a:fillRect/>
                     </a:stretch>
@@ -324,7 +360,6 @@
         </w:drawing>
       </w:r>
       <w:r>
-        <w:rPr/>
         <w:br/>
         <w:t>@ See Chapter 2, page 42.</w:t>
       </w:r>
@@ -336,30 +371,35 @@
           <w:ilvl w:val="1"/>
           <w:numId w:val="1"/>
         </w:numPr>
-        <w:rPr/>
-      </w:pPr>
-      <w:r>
-        <w:rPr/>
-        <w:t>In 1887, Albert Michelson and Edward Morely carried out experiments to detect the change in speed of light due to ether wind when the Earth moved around the sun. The result was negative. They found the speed of light is always the…</w:t>
-      </w:r>
-    </w:p>
-    <w:p>
-      <w:pPr>
-        <w:pStyle w:val="Normal"/>
-        <w:rPr/>
-      </w:pPr>
-      <w:r>
-        <w:rPr/>
-      </w:r>
-    </w:p>
-    <w:p>
-      <w:pPr>
-        <w:pStyle w:val="Normal"/>
-        <w:rPr/>
-      </w:pPr>
-      <w:r>
-        <w:rPr/>
-        <w:t>Title: Michelson-Morely (6) experiment (Ch. 2)</w:t>
+      </w:pPr>
+      <w:r>
+        <w:lastRenderedPageBreak/>
+        <w:t>In 1887, Albert Michelson a</w:t>
+      </w:r>
+      <w:r>
+        <w:t xml:space="preserve">nd Edward </w:t>
+      </w:r>
+      <w:proofErr w:type="spellStart"/>
+      <w:r>
+        <w:t>Morely</w:t>
+      </w:r>
+      <w:proofErr w:type="spellEnd"/>
+      <w:r>
+        <w:t xml:space="preserve"> carried out experiments to detect the change in speed of light due to ether wind when the Earth moved around the sun. The result was negative. They found the speed of light is always the…</w:t>
+      </w:r>
+    </w:p>
+    <w:p/>
+    <w:p>
+      <w:r>
+        <w:t>Title: Michelson-</w:t>
+      </w:r>
+      <w:proofErr w:type="spellStart"/>
+      <w:r>
+        <w:t>Morely</w:t>
+      </w:r>
+      <w:proofErr w:type="spellEnd"/>
+      <w:r>
+        <w:t xml:space="preserve"> (6) experiment (Ch. 2)</w:t>
       </w:r>
     </w:p>
     <w:p>
@@ -369,36 +409,45 @@
           <w:ilvl w:val="0"/>
           <w:numId w:val="1"/>
         </w:numPr>
-        <w:rPr/>
-      </w:pPr>
-      <w:r>
-        <w:rPr/>
-        <w:t xml:space="preserve">How is the Michelson-Morely experiment related to Albert Einstein’s theory of </w:t>
+      </w:pPr>
+      <w:r>
+        <w:t>How</w:t>
+      </w:r>
+      <w:r>
+        <w:t xml:space="preserve"> is the Michelson-</w:t>
+      </w:r>
+      <w:proofErr w:type="spellStart"/>
+      <w:r>
+        <w:t>Morely</w:t>
+      </w:r>
+      <w:proofErr w:type="spellEnd"/>
+      <w:r>
+        <w:t xml:space="preserve"> experiment related to Albert Einstein’s theory of </w:t>
       </w:r>
       <w:commentRangeStart w:id="4"/>
       <w:r>
-        <w:rPr/>
         <w:t>relativity</w:t>
       </w:r>
-      <w:r>
-        <w:rPr/>
-      </w:r>
       <w:commentRangeEnd w:id="4"/>
       <w:r>
         <w:commentReference w:id="4"/>
       </w:r>
       <w:r>
-        <w:rPr/>
         <w:t>?</w:t>
+      </w:r>
+      <w:r>
         <w:br/>
       </w:r>
       <w:r>
-        <w:rPr/>
+        <w:rPr>
+          <w:noProof/>
+          <w:lang w:eastAsia="en-CA"/>
+        </w:rPr>
         <w:drawing>
-          <wp:inline distT="0" distB="9525" distL="0" distR="1270">
+          <wp:inline distT="0" distB="9525" distL="0" distR="1270" wp14:anchorId="21CDC73A" wp14:editId="6E60C69F">
             <wp:extent cx="1389380" cy="810260"/>
             <wp:effectExtent l="0" t="0" r="0" b="0"/>
-            <wp:docPr id="2" name="Picture 4" descr=""/>
+            <wp:docPr id="2" name="Picture 4"/>
             <wp:cNvGraphicFramePr>
               <a:graphicFrameLocks xmlns:a="http://schemas.openxmlformats.org/drawingml/2006/main" noChangeAspect="1"/>
             </wp:cNvGraphicFramePr>
@@ -406,13 +455,13 @@
               <a:graphicData uri="http://schemas.openxmlformats.org/drawingml/2006/picture">
                 <pic:pic xmlns:pic="http://schemas.openxmlformats.org/drawingml/2006/picture">
                   <pic:nvPicPr>
-                    <pic:cNvPr id="2" name="Picture 4" descr=""/>
+                    <pic:cNvPr id="2" name="Picture 4"/>
                     <pic:cNvPicPr>
                       <a:picLocks noChangeAspect="1" noChangeArrowheads="1"/>
                     </pic:cNvPicPr>
                   </pic:nvPicPr>
                   <pic:blipFill>
-                    <a:blip r:embed="rId3"/>
+                    <a:blip r:embed="rId9"/>
                     <a:stretch>
                       <a:fillRect/>
                     </a:stretch>
@@ -435,14 +484,9 @@
     </w:p>
     <w:p>
       <w:pPr>
-        <w:pStyle w:val="Normal"/>
-        <w:ind w:left="1080" w:hanging="0"/>
-        <w:rPr/>
-      </w:pPr>
-      <w:bookmarkStart w:id="0" w:name="_GoBack"/>
-      <w:bookmarkEnd w:id="0"/>
-      <w:r>
-        <w:rPr/>
+        <w:ind w:left="1080"/>
+      </w:pPr>
+      <w:r>
         <w:t>@ See Chapter 2, page 42.</w:t>
       </w:r>
     </w:p>
@@ -453,30 +497,34 @@
           <w:ilvl w:val="1"/>
           <w:numId w:val="1"/>
         </w:numPr>
-        <w:rPr/>
-      </w:pPr>
-      <w:r>
-        <w:rPr/>
-        <w:t>In 1887, Albert Michelson and Edward Morely carried out experiments to detect the change in speed of light due to ether wind when the Earth moved around the sun. The result was negative. They found the speed of light is always the…</w:t>
-      </w:r>
-    </w:p>
-    <w:p>
-      <w:pPr>
-        <w:pStyle w:val="Normal"/>
-        <w:rPr/>
-      </w:pPr>
-      <w:r>
-        <w:rPr/>
-      </w:r>
-    </w:p>
-    <w:p>
-      <w:pPr>
-        <w:pStyle w:val="Normal"/>
-        <w:rPr/>
-      </w:pPr>
-      <w:r>
-        <w:rPr/>
-        <w:t>Title: Michelson-Morely (7) experiment (Ch. 2)</w:t>
+      </w:pPr>
+      <w:r>
+        <w:t xml:space="preserve">In 1887, Albert Michelson and Edward </w:t>
+      </w:r>
+      <w:proofErr w:type="spellStart"/>
+      <w:r>
+        <w:t>Morely</w:t>
+      </w:r>
+      <w:proofErr w:type="spellEnd"/>
+      <w:r>
+        <w:t xml:space="preserve"> carried out experiments to detect the change in speed of light due to ether wind when the </w:t>
+      </w:r>
+      <w:r>
+        <w:t>Earth moved around the sun. The result was negative. They found the speed of light is always the…</w:t>
+      </w:r>
+    </w:p>
+    <w:p/>
+    <w:p>
+      <w:r>
+        <w:t>Title: Michelson-</w:t>
+      </w:r>
+      <w:proofErr w:type="spellStart"/>
+      <w:r>
+        <w:t>Morely</w:t>
+      </w:r>
+      <w:proofErr w:type="spellEnd"/>
+      <w:r>
+        <w:t xml:space="preserve"> (7) experiment (Ch. 2)</w:t>
       </w:r>
     </w:p>
     <w:p>
@@ -486,20 +534,31 @@
           <w:ilvl w:val="0"/>
           <w:numId w:val="1"/>
         </w:numPr>
-        <w:rPr/>
-      </w:pPr>
-      <w:r>
-        <w:rPr/>
-        <w:t>How is the Michelson-Morely experiment related to Albert Einstein’s theory of relativity?</w:t>
+      </w:pPr>
+      <w:r>
+        <w:t>How is the Michelson-</w:t>
+      </w:r>
+      <w:proofErr w:type="spellStart"/>
+      <w:r>
+        <w:t>Morely</w:t>
+      </w:r>
+      <w:proofErr w:type="spellEnd"/>
+      <w:r>
+        <w:t xml:space="preserve"> experiment related to Albert Einstein’s theory of relativity?</w:t>
+      </w:r>
+      <w:r>
         <w:br/>
       </w:r>
       <w:r>
-        <w:rPr/>
+        <w:rPr>
+          <w:noProof/>
+          <w:lang w:eastAsia="en-CA"/>
+        </w:rPr>
         <w:drawing>
-          <wp:inline distT="0" distB="9525" distL="0" distR="1270">
+          <wp:inline distT="0" distB="9525" distL="0" distR="1270" wp14:anchorId="11B0B7B4" wp14:editId="43842445">
             <wp:extent cx="1389380" cy="810260"/>
             <wp:effectExtent l="0" t="0" r="0" b="0"/>
-            <wp:docPr id="3" name="Picture 2" descr=""/>
+            <wp:docPr id="3" name="Picture 2"/>
             <wp:cNvGraphicFramePr>
               <a:graphicFrameLocks xmlns:a="http://schemas.openxmlformats.org/drawingml/2006/main" noChangeAspect="1"/>
             </wp:cNvGraphicFramePr>
@@ -507,13 +566,13 @@
               <a:graphicData uri="http://schemas.openxmlformats.org/drawingml/2006/picture">
                 <pic:pic xmlns:pic="http://schemas.openxmlformats.org/drawingml/2006/picture">
                   <pic:nvPicPr>
-                    <pic:cNvPr id="3" name="Picture 2" descr=""/>
+                    <pic:cNvPr id="3" name="Picture 2"/>
                     <pic:cNvPicPr>
                       <a:picLocks noChangeAspect="1" noChangeArrowheads="1"/>
                     </pic:cNvPicPr>
                   </pic:nvPicPr>
                   <pic:blipFill>
-                    <a:blip r:embed="rId4"/>
+                    <a:blip r:embed="rId9"/>
                     <a:stretch>
                       <a:fillRect/>
                     </a:stretch>
@@ -534,9 +593,11 @@
         </w:drawing>
       </w:r>
       <w:r>
-        <w:rPr/>
         <w:br/>
-        <w:t>@ See Chapter 2, page 42.</w:t>
+        <w:t>@ See Chapter 2, p</w:t>
+      </w:r>
+      <w:r>
+        <w:t>age 42.</w:t>
       </w:r>
     </w:p>
     <w:p>
@@ -546,37 +607,45 @@
           <w:ilvl w:val="1"/>
           <w:numId w:val="1"/>
         </w:numPr>
-        <w:rPr/>
-      </w:pPr>
-      <w:r>
-        <w:rPr/>
-        <w:t>In 1887, Albert Michelson and Edward Morely carried out experiments to detect the change in speed of light due to ether wind when the Earth moved around the sun.</w:t>
+      </w:pPr>
+      <w:r>
+        <w:t xml:space="preserve">In 1887, Albert Michelson and Edward </w:t>
+      </w:r>
+      <w:proofErr w:type="spellStart"/>
+      <w:r>
+        <w:t>Morely</w:t>
+      </w:r>
+      <w:proofErr w:type="spellEnd"/>
+      <w:r>
+        <w:t xml:space="preserve"> carried out experiments to detect the change in speed of light due to ether wind when the Earth moved around the sun.</w:t>
+      </w:r>
+      <w:r>
         <w:br/>
+      </w:r>
+      <w:r>
         <w:br/>
       </w:r>
       <w:commentRangeStart w:id="5"/>
       <w:r>
-        <w:rPr/>
         <w:t>The result was negative.</w:t>
       </w:r>
-      <w:r>
-        <w:rPr/>
-      </w:r>
       <w:commentRangeEnd w:id="5"/>
       <w:r>
         <w:commentReference w:id="5"/>
       </w:r>
       <w:r>
-        <w:rPr/>
         <w:br/>
       </w:r>
       <w:r>
-        <w:rPr/>
+        <w:rPr>
+          <w:noProof/>
+          <w:lang w:eastAsia="en-CA"/>
+        </w:rPr>
         <w:drawing>
-          <wp:inline distT="0" distB="2540" distL="0" distR="8255">
+          <wp:inline distT="0" distB="2540" distL="0" distR="8255" wp14:anchorId="3F704787" wp14:editId="5174E56D">
             <wp:extent cx="1306195" cy="988060"/>
             <wp:effectExtent l="0" t="0" r="0" b="0"/>
-            <wp:docPr id="4" name="Picture 3" descr=""/>
+            <wp:docPr id="4" name="Picture 3"/>
             <wp:cNvGraphicFramePr>
               <a:graphicFrameLocks xmlns:a="http://schemas.openxmlformats.org/drawingml/2006/main" noChangeAspect="1"/>
             </wp:cNvGraphicFramePr>
@@ -584,13 +653,13 @@
               <a:graphicData uri="http://schemas.openxmlformats.org/drawingml/2006/picture">
                 <pic:pic xmlns:pic="http://schemas.openxmlformats.org/drawingml/2006/picture">
                   <pic:nvPicPr>
-                    <pic:cNvPr id="4" name="Picture 3" descr=""/>
+                    <pic:cNvPr id="4" name="Picture 3"/>
                     <pic:cNvPicPr>
                       <a:picLocks noChangeAspect="1" noChangeArrowheads="1"/>
                     </pic:cNvPicPr>
                   </pic:nvPicPr>
                   <pic:blipFill>
-                    <a:blip r:embed="rId5"/>
+                    <a:blip r:embed="rId10"/>
                     <a:stretch>
                       <a:fillRect/>
                     </a:stretch>
@@ -611,79 +680,39 @@
         </w:drawing>
       </w:r>
       <w:r>
-        <w:rPr/>
         <w:br/>
       </w:r>
       <w:commentRangeStart w:id="6"/>
       <w:r>
-        <w:rPr/>
         <w:t xml:space="preserve">They </w:t>
       </w:r>
-      <w:r>
-        <w:rPr/>
-      </w:r>
       <w:commentRangeEnd w:id="6"/>
       <w:r>
         <w:commentReference w:id="6"/>
       </w:r>
       <w:r>
-        <w:rPr/>
         <w:t>found the speed of light is always the…</w:t>
       </w:r>
     </w:p>
-    <w:p>
-      <w:pPr>
-        <w:pStyle w:val="Normal"/>
-        <w:rPr/>
-      </w:pPr>
-      <w:r>
-        <w:rPr/>
-      </w:r>
-    </w:p>
-    <w:p>
-      <w:pPr>
-        <w:pStyle w:val="Normal"/>
-        <w:rPr/>
-      </w:pPr>
-      <w:r>
-        <w:rPr/>
-      </w:r>
-    </w:p>
-    <w:p>
-      <w:pPr>
-        <w:pStyle w:val="Normal"/>
-        <w:rPr/>
-      </w:pPr>
-      <w:r>
-        <w:rPr/>
-      </w:r>
-    </w:p>
-    <w:p>
-      <w:pPr>
-        <w:pStyle w:val="Normal"/>
-        <w:rPr/>
-      </w:pPr>
-      <w:r>
-        <w:rPr/>
-      </w:r>
-    </w:p>
-    <w:p>
-      <w:pPr>
-        <w:pStyle w:val="Normal"/>
-        <w:rPr/>
-      </w:pPr>
-      <w:r>
-        <w:rPr/>
-      </w:r>
-    </w:p>
-    <w:p>
-      <w:pPr>
-        <w:pStyle w:val="Normal"/>
-        <w:rPr/>
-      </w:pPr>
-      <w:r>
-        <w:rPr/>
-        <w:t>Title: Michelson-Morely (8) experiment (Ch. 2)</w:t>
+    <w:p/>
+    <w:p/>
+    <w:p/>
+    <w:p/>
+    <w:p/>
+    <w:p>
+      <w:r>
+        <w:t>Ti</w:t>
+      </w:r>
+      <w:r>
+        <w:t>tle: Michelson-</w:t>
+      </w:r>
+      <w:proofErr w:type="spellStart"/>
+      <w:r>
+        <w:t>Morely</w:t>
+      </w:r>
+      <w:proofErr w:type="spellEnd"/>
+      <w:r>
+        <w:t xml:space="preserve"> (8) experiment (Ch. 2)</w:t>
       </w:r>
     </w:p>
     <w:p>
@@ -693,21 +722,38 @@
           <w:ilvl w:val="0"/>
           <w:numId w:val="1"/>
         </w:numPr>
-        <w:rPr/>
-      </w:pPr>
-      <w:r>
-        <w:rPr/>
-        <w:t>How is the Michelson-Morely experiment related to Albert Einstein’s theory of relativity?</w:t>
+      </w:pPr>
+      <w:r>
+        <w:lastRenderedPageBreak/>
+        <w:t>How is the Michelson-</w:t>
+      </w:r>
+      <w:proofErr w:type="spellStart"/>
+      <w:r>
+        <w:t>Morely</w:t>
+      </w:r>
+      <w:proofErr w:type="spellEnd"/>
+      <w:r>
+        <w:t xml:space="preserve"> experiment related to Albert Einstein’s theory of relativity?</w:t>
+      </w:r>
+      <w:r>
         <w:br/>
       </w:r>
       <w:commentRangeStart w:id="7"/>
+      <w:proofErr w:type="gramStart"/>
       <w:r>
         <w:rPr>
           <w:lang w:eastAsia="en-CA"/>
         </w:rPr>
-        <w:t xml:space="preserve">source: </w:t>
-      </w:r>
-      <w:hyperlink r:id="rId6">
+        <w:t>source</w:t>
+      </w:r>
+      <w:proofErr w:type="gramEnd"/>
+      <w:r>
+        <w:rPr>
+          <w:lang w:eastAsia="en-CA"/>
+        </w:rPr>
+        <w:t xml:space="preserve">: </w:t>
+      </w:r>
+      <w:hyperlink r:id="rId11">
         <w:r>
           <w:rPr>
             <w:rStyle w:val="InternetLink"/>
@@ -715,12 +761,6 @@
           </w:rPr>
           <w:t>https://www.youtube.com/embed/fpJdq12ddgk</w:t>
         </w:r>
-        <w:r>
-          <w:rPr>
-            <w:rStyle w:val="InternetLink"/>
-            <w:lang w:eastAsia="en-CA"/>
-          </w:rPr>
-        </w:r>
       </w:hyperlink>
       <w:commentRangeEnd w:id="7"/>
       <w:r>
@@ -733,8 +773,10 @@
         <w:br/>
       </w:r>
       <w:r>
-        <w:rPr/>
-        <w:t>@ See Chapter 2, page 42.</w:t>
+        <w:t xml:space="preserve">@ See </w:t>
+      </w:r>
+      <w:r>
+        <w:t>Chapter 2, page 42.</w:t>
       </w:r>
     </w:p>
     <w:p>
@@ -744,77 +786,93 @@
           <w:ilvl w:val="1"/>
           <w:numId w:val="1"/>
         </w:numPr>
-        <w:rPr/>
-      </w:pPr>
-      <w:r>
-        <w:rPr/>
-        <w:t>In 1887, Albert Michelson and Edward Morely carried out experiments to detect the change in speed of light due to ether wind when the Earth moved around the sun.</w:t>
+      </w:pPr>
+      <w:r>
+        <w:t xml:space="preserve">In 1887, Albert Michelson and Edward </w:t>
+      </w:r>
+      <w:proofErr w:type="spellStart"/>
+      <w:r>
+        <w:t>Morely</w:t>
+      </w:r>
+      <w:proofErr w:type="spellEnd"/>
+      <w:r>
+        <w:t xml:space="preserve"> carried out experiments to detect the change in speed of light due to ether wind when the Earth moved around the sun.</w:t>
+      </w:r>
+      <w:r>
         <w:br/>
+      </w:r>
+      <w:r>
         <w:br/>
         <w:t>The result was negative.</w:t>
+      </w:r>
+      <w:r>
         <w:br/>
       </w:r>
       <w:commentRangeStart w:id="8"/>
+      <w:proofErr w:type="gramStart"/>
       <w:r>
         <w:rPr>
           <w:lang w:eastAsia="en-CA"/>
         </w:rPr>
-        <w:t>source: tree.jpeg</w:t>
-      </w:r>
+        <w:t>source</w:t>
+      </w:r>
+      <w:proofErr w:type="gramEnd"/>
       <w:r>
         <w:rPr>
           <w:lang w:eastAsia="en-CA"/>
         </w:rPr>
+        <w:t>: tree.jpeg</w:t>
       </w:r>
       <w:commentRangeEnd w:id="8"/>
       <w:r>
         <w:commentReference w:id="8"/>
       </w:r>
       <w:r>
-        <w:rPr/>
         <w:br/>
-        <w:t>They found the speed of light is always the…</w:t>
+        <w:t>They found the speed of lig</w:t>
+      </w:r>
+      <w:r>
+        <w:t>ht is always the…</w:t>
       </w:r>
     </w:p>
     <w:p>
       <w:pPr>
         <w:pStyle w:val="ListParagraph"/>
-        <w:numPr>
-          <w:ilvl w:val="0"/>
-          <w:numId w:val="0"/>
-        </w:numPr>
-        <w:ind w:left="2160" w:hanging="0"/>
-        <w:rPr/>
-      </w:pPr>
-      <w:r>
-        <w:rPr/>
-      </w:r>
-      <m:oMath xmlns:m="http://schemas.openxmlformats.org/officeDocument/2006/math">
+        <w:ind w:left="2160"/>
+      </w:pPr>
+      <m:oMath>
         <m:r>
           <w:rPr>
             <w:rFonts w:ascii="Cambria Math" w:hAnsi="Cambria Math"/>
           </w:rPr>
-          <m:t xml:space="preserve">A</m:t>
+          <m:t>A</m:t>
         </m:r>
         <m:r>
           <w:rPr>
             <w:rFonts w:ascii="Cambria Math" w:hAnsi="Cambria Math"/>
           </w:rPr>
-          <m:t xml:space="preserve">=</m:t>
+          <m:t>=</m:t>
         </m:r>
         <m:r>
           <w:rPr>
             <w:rFonts w:ascii="Cambria Math" w:hAnsi="Cambria Math"/>
           </w:rPr>
-          <m:t xml:space="preserve">π</m:t>
+          <m:t>π</m:t>
         </m:r>
         <m:sSup>
+          <m:sSupPr>
+            <m:ctrlPr>
+              <w:rPr>
+                <w:rFonts w:ascii="Cambria Math" w:hAnsi="Cambria Math"/>
+              </w:rPr>
+            </m:ctrlPr>
+          </m:sSupPr>
           <m:e>
             <m:r>
               <w:rPr>
                 <w:rFonts w:ascii="Cambria Math" w:hAnsi="Cambria Math"/>
               </w:rPr>
-              <m:t xml:space="preserve">r</m:t>
+              <m:t>r</m:t>
             </m:r>
           </m:e>
           <m:sup>
@@ -822,7 +880,7 @@
               <w:rPr>
                 <w:rFonts w:ascii="Cambria Math" w:hAnsi="Cambria Math"/>
               </w:rPr>
-              <m:t xml:space="preserve">2</m:t>
+              <m:t>2</m:t>
             </m:r>
           </m:sup>
         </m:sSup>
@@ -830,7 +888,7 @@
       <w:commentRangeStart w:id="9"/>
       <w:r>
         <w:rPr>
-          <w:rFonts w:eastAsia="" w:eastAsiaTheme="minorEastAsia"/>
+          <w:rFonts w:eastAsiaTheme="minorEastAsia"/>
         </w:rPr>
         <w:t>See the math!</w:t>
       </w:r>
@@ -838,177 +896,263 @@
       <w:r>
         <w:commentReference w:id="9"/>
       </w:r>
-      <w:r>
-        <w:rPr>
-          <w:rFonts w:eastAsia="" w:eastAsiaTheme="minorEastAsia"/>
-        </w:rPr>
-      </w:r>
-    </w:p>
-    <w:p>
-      <w:pPr>
-        <w:pStyle w:val="Normal"/>
-        <w:widowControl/>
-        <w:bidi w:val="0"/>
-        <w:spacing w:lineRule="auto" w:line="259" w:before="0" w:after="160"/>
-        <w:jc w:val="left"/>
-        <w:rPr/>
-      </w:pPr>
-      <w:r>
-        <w:rPr/>
-      </w:r>
-    </w:p>
+    </w:p>
+    <w:p/>
+    <w:p>
+      <w:pPr>
+        <w:pStyle w:val="ListParagraph"/>
+        <w:numPr>
+          <w:ilvl w:val="0"/>
+          <w:numId w:val="1"/>
+        </w:numPr>
+      </w:pPr>
+      <w:r>
+        <w:t>How is the (1) Michelson-</w:t>
+      </w:r>
+      <w:proofErr w:type="spellStart"/>
+      <w:r>
+        <w:t>Morely</w:t>
+      </w:r>
+      <w:proofErr w:type="spellEnd"/>
+      <w:r>
+        <w:t xml:space="preserve"> experiment related to Albert Einstein’s theory of relativity?</w:t>
+      </w:r>
+    </w:p>
+    <w:p>
+      <w:pPr>
+        <w:pStyle w:val="ListParagraph"/>
+      </w:pPr>
+      <w:r>
+        <w:t>Answer: key:</w:t>
+      </w:r>
+    </w:p>
+    <w:p>
+      <w:pPr>
+        <w:pStyle w:val="ListParagraph"/>
+      </w:pPr>
+      <w:r>
+        <w:t xml:space="preserve">In 1887, Albert Michelson and Edward </w:t>
+      </w:r>
+      <w:proofErr w:type="spellStart"/>
+      <w:r>
+        <w:t>Morely</w:t>
+      </w:r>
+      <w:proofErr w:type="spellEnd"/>
+      <w:r>
+        <w:t xml:space="preserve"> carried out experiments to detect the change in speed of light due to ether wind when the Earth moved around the sun. The result was negative. They found the speed of light is always the…</w:t>
+      </w:r>
+    </w:p>
+    <w:p>
+      <w:pPr>
+        <w:pStyle w:val="ListParagraph"/>
+      </w:pPr>
+    </w:p>
+    <w:p>
+      <w:pPr>
+        <w:pStyle w:val="ListParagraph"/>
+        <w:numPr>
+          <w:ilvl w:val="0"/>
+          <w:numId w:val="1"/>
+        </w:numPr>
+      </w:pPr>
+      <w:r>
+        <w:t>How is the (1) Michelson-</w:t>
+      </w:r>
+      <w:proofErr w:type="spellStart"/>
+      <w:r>
+        <w:t>Morely</w:t>
+      </w:r>
+      <w:proofErr w:type="spellEnd"/>
+      <w:r>
+        <w:t xml:space="preserve"> experiment related to Albert Einstein’s theory of relativity?</w:t>
+      </w:r>
+    </w:p>
+    <w:p>
+      <w:pPr>
+        <w:pStyle w:val="ListParagraph"/>
+      </w:pPr>
+      <w:r>
+        <w:t>Correct answer:</w:t>
+      </w:r>
+    </w:p>
+    <w:p>
+      <w:pPr>
+        <w:pStyle w:val="ListParagraph"/>
+      </w:pPr>
+      <w:bookmarkStart w:id="10" w:name="_GoBack"/>
+      <w:bookmarkEnd w:id="10"/>
+      <w:r>
+        <w:t xml:space="preserve">In 1887, Albert Michelson and Edward </w:t>
+      </w:r>
+      <w:proofErr w:type="spellStart"/>
+      <w:r>
+        <w:t>Morely</w:t>
+      </w:r>
+      <w:proofErr w:type="spellEnd"/>
+      <w:r>
+        <w:t xml:space="preserve"> carried out experiments to detect the change in speed of light due to ether wind when the Earth moved around the sun. The result was negative. They found the speed of light is always the…</w:t>
+      </w:r>
+    </w:p>
+    <w:p/>
     <w:sectPr>
-      <w:headerReference w:type="default" r:id="rId7"/>
-      <w:footerReference w:type="default" r:id="rId8"/>
-      <w:type w:val="nextPage"/>
+      <w:headerReference w:type="default" r:id="rId12"/>
+      <w:footerReference w:type="default" r:id="rId13"/>
       <w:pgSz w:w="12240" w:h="15840"/>
-      <w:pgMar w:left="720" w:right="720" w:header="708" w:top="765" w:footer="708" w:bottom="765" w:gutter="0"/>
-      <w:pgNumType w:fmt="decimal"/>
-      <w:formProt w:val="false"/>
-      <w:textDirection w:val="lrTb"/>
-      <w:docGrid w:type="default" w:linePitch="360" w:charSpace="4096"/>
+      <w:pgMar w:top="765" w:right="720" w:bottom="765" w:left="720" w:header="708" w:footer="708" w:gutter="0"/>
+      <w:cols w:space="720"/>
+      <w:formProt w:val="0"/>
+      <w:docGrid w:linePitch="360" w:charSpace="4096"/>
     </w:sectPr>
   </w:body>
 </w:document>
 </file>
 
 <file path=word/comments.xml><?xml version="1.0" encoding="utf-8"?>
-<w:comments xmlns:o="urn:schemas-microsoft-com:office:office" xmlns:r="http://schemas.openxmlformats.org/officeDocument/2006/relationships" xmlns:v="urn:schemas-microsoft-com:vml" xmlns:w="http://schemas.openxmlformats.org/wordprocessingml/2006/main" xmlns:w10="urn:schemas-microsoft-com:office:word" xmlns:wp="http://schemas.openxmlformats.org/drawingml/2006/wordprocessingDrawing" xmlns:wps="http://schemas.microsoft.com/office/word/2010/wordprocessingShape" xmlns:wpg="http://schemas.microsoft.com/office/word/2010/wordprocessingGroup" xmlns:mc="http://schemas.openxmlformats.org/markup-compatibility/2006" xmlns:wp14="http://schemas.microsoft.com/office/word/2010/wordprocessingDrawing" xmlns:w14="http://schemas.microsoft.com/office/word/2010/wordml" mc:Ignorable="w14 wp14">
-  <w:comment w:id="0" w:author="Author" w:date="0-00-00T00:00:00Z" w:initials="A">
+<w:comments xmlns:wpc="http://schemas.microsoft.com/office/word/2010/wordprocessingCanvas" xmlns:cx="http://schemas.microsoft.com/office/drawing/2014/chartex" xmlns:cx1="http://schemas.microsoft.com/office/drawing/2015/9/8/chartex" xmlns:mc="http://schemas.openxmlformats.org/markup-compatibility/2006" xmlns:o="urn:schemas-microsoft-com:office:office" xmlns:r="http://schemas.openxmlformats.org/officeDocument/2006/relationships" xmlns:m="http://schemas.openxmlformats.org/officeDocument/2006/math" xmlns:v="urn:schemas-microsoft-com:vml" xmlns:wp14="http://schemas.microsoft.com/office/word/2010/wordprocessingDrawing" xmlns:wp="http://schemas.openxmlformats.org/drawingml/2006/wordprocessingDrawing" xmlns:w10="urn:schemas-microsoft-com:office:word" xmlns:w="http://schemas.openxmlformats.org/wordprocessingml/2006/main" xmlns:w14="http://schemas.microsoft.com/office/word/2010/wordml" xmlns:w15="http://schemas.microsoft.com/office/word/2012/wordml" xmlns:w16se="http://schemas.microsoft.com/office/word/2015/wordml/symex" xmlns:wpg="http://schemas.microsoft.com/office/word/2010/wordprocessingGroup" xmlns:wpi="http://schemas.microsoft.com/office/word/2010/wordprocessingInk" xmlns:wne="http://schemas.microsoft.com/office/word/2006/wordml" xmlns:wps="http://schemas.microsoft.com/office/word/2010/wordprocessingShape" mc:Ignorable="w14 w15 w16se wp14">
+  <w:comment w:id="0" w:author="Author" w:date="1900-01-01T00:00:00Z" w:initials="A">
     <w:p>
       <w:r>
         <w:rPr>
-          <w:rFonts w:ascii="Liberation Serif" w:hAnsi="Liberation Serif" w:eastAsia="DejaVu Sans" w:cs="DejaVu Sans"/>
+          <w:rFonts w:ascii="Liberation Serif" w:eastAsia="DejaVu Sans" w:hAnsi="Liberation Serif" w:cs="DejaVu Sans"/>
           <w:sz w:val="24"/>
           <w:szCs w:val="24"/>
-          <w:lang w:val="en-US" w:eastAsia="en-US" w:bidi="en-US"/>
+          <w:lang w:val="en-US" w:bidi="en-US"/>
         </w:rPr>
         <w:t>Adds general/overall feedback</w:t>
       </w:r>
     </w:p>
   </w:comment>
-  <w:comment w:id="1" w:author="Author" w:date="0-00-00T00:00:00Z" w:initials="A">
+  <w:comment w:id="1" w:author="Author" w:date="1900-01-01T00:00:00Z" w:initials="A">
     <w:p>
       <w:r>
         <w:rPr>
-          <w:rFonts w:ascii="Liberation Serif" w:hAnsi="Liberation Serif" w:eastAsia="DejaVu Sans" w:cs="DejaVu Sans"/>
+          <w:rFonts w:ascii="Liberation Serif" w:eastAsia="DejaVu Sans" w:hAnsi="Liberation Serif" w:cs="DejaVu Sans"/>
           <w:sz w:val="24"/>
           <w:szCs w:val="24"/>
-          <w:lang w:val="en-US" w:eastAsia="en-US" w:bidi="en-US"/>
+          <w:lang w:val="en-US" w:bidi="en-US"/>
         </w:rPr>
         <w:t>Adds title</w:t>
       </w:r>
     </w:p>
   </w:comment>
-  <w:comment w:id="2" w:author="Author" w:date="0-00-00T00:00:00Z" w:initials="A">
+  <w:comment w:id="2" w:author="Author" w:date="1900-01-01T00:00:00Z" w:initials="A">
     <w:p>
       <w:r>
         <w:rPr>
-          <w:rFonts w:ascii="Liberation Serif" w:hAnsi="Liberation Serif" w:eastAsia="DejaVu Sans" w:cs="DejaVu Sans"/>
+          <w:rFonts w:ascii="Liberation Serif" w:eastAsia="DejaVu Sans" w:hAnsi="Liberation Serif" w:cs="DejaVu Sans"/>
           <w:sz w:val="24"/>
           <w:szCs w:val="24"/>
-          <w:lang w:val="en-US" w:eastAsia="en-US" w:bidi="en-US"/>
+          <w:lang w:val="en-US" w:bidi="en-US"/>
         </w:rPr>
         <w:t xml:space="preserve">Adds points </w:t>
       </w:r>
       <w:r>
         <w:rPr>
-          <w:rFonts w:ascii="Liberation Serif" w:hAnsi="Liberation Serif" w:eastAsia="DejaVu Sans" w:cs="DejaVu Sans"/>
+          <w:rFonts w:ascii="Liberation Serif" w:eastAsia="DejaVu Sans" w:hAnsi="Liberation Serif" w:cs="DejaVu Sans"/>
           <w:b/>
           <w:sz w:val="24"/>
           <w:szCs w:val="24"/>
-          <w:lang w:val="en-US" w:eastAsia="en-US" w:bidi="en-US"/>
+          <w:lang w:val="en-US" w:bidi="en-US"/>
         </w:rPr>
         <w:t>to this question only</w:t>
       </w:r>
     </w:p>
   </w:comment>
-  <w:comment w:id="3" w:author="Author" w:date="0-00-00T00:00:00Z" w:initials="A">
+  <w:comment w:id="3" w:author="Author" w:date="1900-01-01T00:00:00Z" w:initials="A">
     <w:p>
       <w:r>
         <w:rPr>
-          <w:rFonts w:ascii="Liberation Serif" w:hAnsi="Liberation Serif" w:eastAsia="DejaVu Sans" w:cs="DejaVu Sans"/>
+          <w:rFonts w:ascii="Liberation Serif" w:eastAsia="DejaVu Sans" w:hAnsi="Liberation Serif" w:cs="DejaVu Sans"/>
           <w:sz w:val="24"/>
           <w:szCs w:val="24"/>
-          <w:lang w:val="en-US" w:eastAsia="en-US" w:bidi="en-US"/>
+          <w:lang w:val="en-US" w:bidi="en-US"/>
         </w:rPr>
         <w:t>Adds image to question text</w:t>
       </w:r>
     </w:p>
   </w:comment>
-  <w:comment w:id="4" w:author="Author" w:date="0-00-00T00:00:00Z" w:initials="A">
+  <w:comment w:id="4" w:author="Author" w:date="1900-01-01T00:00:00Z" w:initials="A">
     <w:p>
       <w:r>
         <w:rPr>
-          <w:rFonts w:ascii="Liberation Serif" w:hAnsi="Liberation Serif" w:eastAsia="DejaVu Sans" w:cs="DejaVu Sans"/>
+          <w:rFonts w:ascii="Liberation Serif" w:eastAsia="DejaVu Sans" w:hAnsi="Liberation Serif" w:cs="DejaVu Sans"/>
           <w:sz w:val="24"/>
           <w:szCs w:val="24"/>
-          <w:lang w:val="en-US" w:eastAsia="en-US" w:bidi="en-US"/>
+          <w:lang w:val="en-US" w:bidi="en-US"/>
         </w:rPr>
         <w:t>Adds image to question text</w:t>
       </w:r>
     </w:p>
   </w:comment>
-  <w:comment w:id="5" w:author="Author" w:date="0-00-00T00:00:00Z" w:initials="A">
+  <w:comment w:id="5" w:author="Author" w:date="1900-01-01T00:00:00Z" w:initials="A">
     <w:p>
       <w:r>
         <w:rPr>
-          <w:rFonts w:ascii="Liberation Serif" w:hAnsi="Liberation Serif" w:eastAsia="DejaVu Sans" w:cs="DejaVu Sans"/>
+          <w:rFonts w:ascii="Liberation Serif" w:eastAsia="DejaVu Sans" w:hAnsi="Liberation Serif" w:cs="DejaVu Sans"/>
           <w:sz w:val="24"/>
           <w:szCs w:val="24"/>
-          <w:lang w:val="en-US" w:eastAsia="en-US" w:bidi="en-US"/>
+          <w:lang w:val="en-US" w:bidi="en-US"/>
         </w:rPr>
-        <w:t>Adds answer with paragraph breaks</w:t>
-      </w:r>
-    </w:p>
-  </w:comment>
-  <w:comment w:id="6" w:author="Author" w:date="0-00-00T00:00:00Z" w:initials="A">
-    <w:p>
+        <w:t xml:space="preserve">Adds </w:t>
+      </w:r>
       <w:r>
         <w:rPr>
-          <w:rFonts w:ascii="Liberation Serif" w:hAnsi="Liberation Serif" w:eastAsia="DejaVu Sans" w:cs="DejaVu Sans"/>
+          <w:rFonts w:ascii="Liberation Serif" w:eastAsia="DejaVu Sans" w:hAnsi="Liberation Serif" w:cs="DejaVu Sans"/>
           <w:sz w:val="24"/>
           <w:szCs w:val="24"/>
-          <w:lang w:val="en-US" w:eastAsia="en-US" w:bidi="en-US"/>
+          <w:lang w:val="en-US" w:bidi="en-US"/>
+        </w:rPr>
+        <w:t>answer with paragraph breaks</w:t>
+      </w:r>
+    </w:p>
+  </w:comment>
+  <w:comment w:id="6" w:author="Author" w:date="1900-01-01T00:00:00Z" w:initials="A">
+    <w:p>
+      <w:r>
+        <w:rPr>
+          <w:rFonts w:ascii="Liberation Serif" w:eastAsia="DejaVu Sans" w:hAnsi="Liberation Serif" w:cs="DejaVu Sans"/>
+          <w:sz w:val="24"/>
+          <w:szCs w:val="24"/>
+          <w:lang w:val="en-US" w:bidi="en-US"/>
         </w:rPr>
         <w:t>Adds inline image to correct answer</w:t>
       </w:r>
     </w:p>
   </w:comment>
-  <w:comment w:id="7" w:author="Author" w:date="0-00-00T00:00:00Z" w:initials="A">
+  <w:comment w:id="7" w:author="Author" w:date="1900-01-01T00:00:00Z" w:initials="A">
     <w:p>
       <w:r>
         <w:rPr>
-          <w:rFonts w:ascii="Liberation Serif" w:hAnsi="Liberation Serif" w:eastAsia="DejaVu Sans" w:cs="DejaVu Sans"/>
+          <w:rFonts w:ascii="Liberation Serif" w:eastAsia="DejaVu Sans" w:hAnsi="Liberation Serif" w:cs="DejaVu Sans"/>
           <w:sz w:val="24"/>
           <w:szCs w:val="24"/>
-          <w:lang w:val="en-US" w:eastAsia="en-US" w:bidi="en-US"/>
+          <w:lang w:val="en-US" w:bidi="en-US"/>
         </w:rPr>
         <w:t>Adds video to question text</w:t>
       </w:r>
     </w:p>
   </w:comment>
-  <w:comment w:id="8" w:author="Author" w:date="0-00-00T00:00:00Z" w:initials="A">
+  <w:comment w:id="8" w:author="Author" w:date="1900-01-01T00:00:00Z" w:initials="A">
     <w:p>
       <w:r>
         <w:rPr>
-          <w:rFonts w:ascii="Liberation Serif" w:hAnsi="Liberation Serif" w:eastAsia="DejaVu Sans" w:cs="DejaVu Sans"/>
+          <w:rFonts w:ascii="Liberation Serif" w:eastAsia="DejaVu Sans" w:hAnsi="Liberation Serif" w:cs="DejaVu Sans"/>
           <w:sz w:val="24"/>
           <w:szCs w:val="24"/>
-          <w:lang w:val="en-US" w:eastAsia="en-US" w:bidi="en-US"/>
+          <w:lang w:val="en-US" w:bidi="en-US"/>
         </w:rPr>
         <w:t>Adds image reference to correct answer</w:t>
       </w:r>
     </w:p>
   </w:comment>
-  <w:comment w:id="9" w:author="Author" w:date="0-00-00T00:00:00Z" w:initials="A">
+  <w:comment w:id="9" w:author="Author" w:date="1900-01-01T00:00:00Z" w:initials="A">
     <w:p>
       <w:r>
         <w:rPr>
-          <w:rFonts w:ascii="Liberation Serif" w:hAnsi="Liberation Serif" w:eastAsia="DejaVu Sans" w:cs="DejaVu Sans"/>
+          <w:rFonts w:ascii="Liberation Serif" w:eastAsia="DejaVu Sans" w:hAnsi="Liberation Serif" w:cs="DejaVu Sans"/>
           <w:sz w:val="24"/>
           <w:szCs w:val="24"/>
-          <w:lang w:val="en-US" w:eastAsia="en-US" w:bidi="en-US"/>
+          <w:lang w:val="en-US" w:bidi="en-US"/>
         </w:rPr>
         <w:t>Adds math object</w:t>
       </w:r>
@@ -1017,120 +1161,97 @@
 </w:comments>
 </file>
 
+<file path=word/commentsExtended.xml><?xml version="1.0" encoding="utf-8"?>
+<w15:commentsEx xmlns:wpc="http://schemas.microsoft.com/office/word/2010/wordprocessingCanvas" xmlns:cx="http://schemas.microsoft.com/office/drawing/2014/chartex" xmlns:cx1="http://schemas.microsoft.com/office/drawing/2015/9/8/chartex" xmlns:mc="http://schemas.openxmlformats.org/markup-compatibility/2006" xmlns:o="urn:schemas-microsoft-com:office:office" xmlns:r="http://schemas.openxmlformats.org/officeDocument/2006/relationships" xmlns:m="http://schemas.openxmlformats.org/officeDocument/2006/math" xmlns:v="urn:schemas-microsoft-com:vml" xmlns:wp14="http://schemas.microsoft.com/office/word/2010/wordprocessingDrawing" xmlns:wp="http://schemas.openxmlformats.org/drawingml/2006/wordprocessingDrawing" xmlns:w10="urn:schemas-microsoft-com:office:word" xmlns:w="http://schemas.openxmlformats.org/wordprocessingml/2006/main" xmlns:w14="http://schemas.microsoft.com/office/word/2010/wordml" xmlns:w15="http://schemas.microsoft.com/office/word/2012/wordml" xmlns:w16se="http://schemas.microsoft.com/office/word/2015/wordml/symex" xmlns:wpg="http://schemas.microsoft.com/office/word/2010/wordprocessingGroup" xmlns:wpi="http://schemas.microsoft.com/office/word/2010/wordprocessingInk" xmlns:wne="http://schemas.microsoft.com/office/word/2006/wordml" xmlns:wps="http://schemas.microsoft.com/office/word/2010/wordprocessingShape" mc:Ignorable="w14 w15 w16se wp14">
+  <w15:commentEx w15:paraId="7059DDB8" w15:done="0"/>
+  <w15:commentEx w15:paraId="429BDA19" w15:done="0"/>
+  <w15:commentEx w15:paraId="700ACD77" w15:done="0"/>
+  <w15:commentEx w15:paraId="69794D02" w15:done="0"/>
+  <w15:commentEx w15:paraId="6D8C2C73" w15:done="0"/>
+  <w15:commentEx w15:paraId="3592391B" w15:done="0"/>
+  <w15:commentEx w15:paraId="45A58811" w15:done="0"/>
+  <w15:commentEx w15:paraId="7A61C40C" w15:done="0"/>
+  <w15:commentEx w15:paraId="13AAF254" w15:done="0"/>
+  <w15:commentEx w15:paraId="201F3EA2" w15:done="0"/>
+</w15:commentsEx>
+</file>
+
+<file path=word/endnotes.xml><?xml version="1.0" encoding="utf-8"?>
+<w:endnotes xmlns:wpc="http://schemas.microsoft.com/office/word/2010/wordprocessingCanvas" xmlns:cx="http://schemas.microsoft.com/office/drawing/2014/chartex" xmlns:cx1="http://schemas.microsoft.com/office/drawing/2015/9/8/chartex" xmlns:mc="http://schemas.openxmlformats.org/markup-compatibility/2006" xmlns:o="urn:schemas-microsoft-com:office:office" xmlns:r="http://schemas.openxmlformats.org/officeDocument/2006/relationships" xmlns:m="http://schemas.openxmlformats.org/officeDocument/2006/math" xmlns:v="urn:schemas-microsoft-com:vml" xmlns:wp14="http://schemas.microsoft.com/office/word/2010/wordprocessingDrawing" xmlns:wp="http://schemas.openxmlformats.org/drawingml/2006/wordprocessingDrawing" xmlns:w10="urn:schemas-microsoft-com:office:word" xmlns:w="http://schemas.openxmlformats.org/wordprocessingml/2006/main" xmlns:w14="http://schemas.microsoft.com/office/word/2010/wordml" xmlns:w15="http://schemas.microsoft.com/office/word/2012/wordml" xmlns:w16se="http://schemas.microsoft.com/office/word/2015/wordml/symex" xmlns:wpg="http://schemas.microsoft.com/office/word/2010/wordprocessingGroup" xmlns:wpi="http://schemas.microsoft.com/office/word/2010/wordprocessingInk" xmlns:wne="http://schemas.microsoft.com/office/word/2006/wordml" xmlns:wps="http://schemas.microsoft.com/office/word/2010/wordprocessingShape" mc:Ignorable="w14 w15 w16se wp14">
+  <w:endnote w:type="separator" w:id="-1">
+    <w:p>
+      <w:pPr>
+        <w:spacing w:after="0" w:line="240" w:lineRule="auto"/>
+      </w:pPr>
+      <w:r>
+        <w:separator/>
+      </w:r>
+    </w:p>
+  </w:endnote>
+  <w:endnote w:type="continuationSeparator" w:id="0">
+    <w:p>
+      <w:pPr>
+        <w:spacing w:after="0" w:line="240" w:lineRule="auto"/>
+      </w:pPr>
+      <w:r>
+        <w:continuationSeparator/>
+      </w:r>
+    </w:p>
+  </w:endnote>
+</w:endnotes>
+</file>
+
 <file path=word/footer1.xml><?xml version="1.0" encoding="utf-8"?>
-<w:ftr xmlns:o="urn:schemas-microsoft-com:office:office" xmlns:r="http://schemas.openxmlformats.org/officeDocument/2006/relationships" xmlns:v="urn:schemas-microsoft-com:vml" xmlns:w="http://schemas.openxmlformats.org/wordprocessingml/2006/main" xmlns:w10="urn:schemas-microsoft-com:office:word" xmlns:wp="http://schemas.openxmlformats.org/drawingml/2006/wordprocessingDrawing" xmlns:wps="http://schemas.microsoft.com/office/word/2010/wordprocessingShape" xmlns:wpg="http://schemas.microsoft.com/office/word/2010/wordprocessingGroup" xmlns:mc="http://schemas.openxmlformats.org/markup-compatibility/2006" xmlns:wp14="http://schemas.microsoft.com/office/word/2010/wordprocessingDrawing" xmlns:w14="http://schemas.microsoft.com/office/word/2010/wordml" mc:Ignorable="w14 wp14">
+<w:ftr xmlns:wpc="http://schemas.microsoft.com/office/word/2010/wordprocessingCanvas" xmlns:cx="http://schemas.microsoft.com/office/drawing/2014/chartex" xmlns:cx1="http://schemas.microsoft.com/office/drawing/2015/9/8/chartex" xmlns:mc="http://schemas.openxmlformats.org/markup-compatibility/2006" xmlns:o="urn:schemas-microsoft-com:office:office" xmlns:r="http://schemas.openxmlformats.org/officeDocument/2006/relationships" xmlns:m="http://schemas.openxmlformats.org/officeDocument/2006/math" xmlns:v="urn:schemas-microsoft-com:vml" xmlns:wp14="http://schemas.microsoft.com/office/word/2010/wordprocessingDrawing" xmlns:wp="http://schemas.openxmlformats.org/drawingml/2006/wordprocessingDrawing" xmlns:w10="urn:schemas-microsoft-com:office:word" xmlns:w="http://schemas.openxmlformats.org/wordprocessingml/2006/main" xmlns:w14="http://schemas.microsoft.com/office/word/2010/wordml" xmlns:w15="http://schemas.microsoft.com/office/word/2012/wordml" xmlns:w16se="http://schemas.microsoft.com/office/word/2015/wordml/symex" xmlns:wpg="http://schemas.microsoft.com/office/word/2010/wordprocessingGroup" xmlns:wpi="http://schemas.microsoft.com/office/word/2010/wordprocessingInk" xmlns:wne="http://schemas.microsoft.com/office/word/2006/wordml" xmlns:wps="http://schemas.microsoft.com/office/word/2010/wordprocessingShape" mc:Ignorable="w14 w15 w16se wp14">
   <w:p>
     <w:pPr>
       <w:pStyle w:val="Footer"/>
-      <w:rPr/>
     </w:pPr>
-    <w:r>
-      <w:rPr/>
-    </w:r>
   </w:p>
 </w:ftr>
 </file>
 
+<file path=word/footnotes.xml><?xml version="1.0" encoding="utf-8"?>
+<w:footnotes xmlns:wpc="http://schemas.microsoft.com/office/word/2010/wordprocessingCanvas" xmlns:cx="http://schemas.microsoft.com/office/drawing/2014/chartex" xmlns:cx1="http://schemas.microsoft.com/office/drawing/2015/9/8/chartex" xmlns:mc="http://schemas.openxmlformats.org/markup-compatibility/2006" xmlns:o="urn:schemas-microsoft-com:office:office" xmlns:r="http://schemas.openxmlformats.org/officeDocument/2006/relationships" xmlns:m="http://schemas.openxmlformats.org/officeDocument/2006/math" xmlns:v="urn:schemas-microsoft-com:vml" xmlns:wp14="http://schemas.microsoft.com/office/word/2010/wordprocessingDrawing" xmlns:wp="http://schemas.openxmlformats.org/drawingml/2006/wordprocessingDrawing" xmlns:w10="urn:schemas-microsoft-com:office:word" xmlns:w="http://schemas.openxmlformats.org/wordprocessingml/2006/main" xmlns:w14="http://schemas.microsoft.com/office/word/2010/wordml" xmlns:w15="http://schemas.microsoft.com/office/word/2012/wordml" xmlns:w16se="http://schemas.microsoft.com/office/word/2015/wordml/symex" xmlns:wpg="http://schemas.microsoft.com/office/word/2010/wordprocessingGroup" xmlns:wpi="http://schemas.microsoft.com/office/word/2010/wordprocessingInk" xmlns:wne="http://schemas.microsoft.com/office/word/2006/wordml" xmlns:wps="http://schemas.microsoft.com/office/word/2010/wordprocessingShape" mc:Ignorable="w14 w15 w16se wp14">
+  <w:footnote w:type="separator" w:id="-1">
+    <w:p>
+      <w:pPr>
+        <w:spacing w:after="0" w:line="240" w:lineRule="auto"/>
+      </w:pPr>
+      <w:r>
+        <w:separator/>
+      </w:r>
+    </w:p>
+  </w:footnote>
+  <w:footnote w:type="continuationSeparator" w:id="0">
+    <w:p>
+      <w:pPr>
+        <w:spacing w:after="0" w:line="240" w:lineRule="auto"/>
+      </w:pPr>
+      <w:r>
+        <w:continuationSeparator/>
+      </w:r>
+    </w:p>
+  </w:footnote>
+</w:footnotes>
+</file>
+
 <file path=word/header1.xml><?xml version="1.0" encoding="utf-8"?>
-<w:hdr xmlns:o="urn:schemas-microsoft-com:office:office" xmlns:r="http://schemas.openxmlformats.org/officeDocument/2006/relationships" xmlns:v="urn:schemas-microsoft-com:vml" xmlns:w="http://schemas.openxmlformats.org/wordprocessingml/2006/main" xmlns:w10="urn:schemas-microsoft-com:office:word" xmlns:wp="http://schemas.openxmlformats.org/drawingml/2006/wordprocessingDrawing" xmlns:wps="http://schemas.microsoft.com/office/word/2010/wordprocessingShape" xmlns:wpg="http://schemas.microsoft.com/office/word/2010/wordprocessingGroup" xmlns:mc="http://schemas.openxmlformats.org/markup-compatibility/2006" xmlns:wp14="http://schemas.microsoft.com/office/word/2010/wordprocessingDrawing" xmlns:w14="http://schemas.microsoft.com/office/word/2010/wordml" mc:Ignorable="w14 wp14">
+<w:hdr xmlns:wpc="http://schemas.microsoft.com/office/word/2010/wordprocessingCanvas" xmlns:cx="http://schemas.microsoft.com/office/drawing/2014/chartex" xmlns:cx1="http://schemas.microsoft.com/office/drawing/2015/9/8/chartex" xmlns:mc="http://schemas.openxmlformats.org/markup-compatibility/2006" xmlns:o="urn:schemas-microsoft-com:office:office" xmlns:r="http://schemas.openxmlformats.org/officeDocument/2006/relationships" xmlns:m="http://schemas.openxmlformats.org/officeDocument/2006/math" xmlns:v="urn:schemas-microsoft-com:vml" xmlns:wp14="http://schemas.microsoft.com/office/word/2010/wordprocessingDrawing" xmlns:wp="http://schemas.openxmlformats.org/drawingml/2006/wordprocessingDrawing" xmlns:w10="urn:schemas-microsoft-com:office:word" xmlns:w="http://schemas.openxmlformats.org/wordprocessingml/2006/main" xmlns:w14="http://schemas.microsoft.com/office/word/2010/wordml" xmlns:w15="http://schemas.microsoft.com/office/word/2012/wordml" xmlns:w16se="http://schemas.microsoft.com/office/word/2015/wordml/symex" xmlns:wpg="http://schemas.microsoft.com/office/word/2010/wordprocessingGroup" xmlns:wpi="http://schemas.microsoft.com/office/word/2010/wordprocessingInk" xmlns:wne="http://schemas.microsoft.com/office/word/2006/wordml" xmlns:wps="http://schemas.microsoft.com/office/word/2010/wordprocessingShape" mc:Ignorable="w14 w15 w16se wp14">
   <w:p>
     <w:pPr>
       <w:pStyle w:val="Header"/>
-      <w:rPr/>
     </w:pPr>
-    <w:r>
-      <w:rPr/>
-    </w:r>
   </w:p>
 </w:hdr>
 </file>
 
 <file path=word/numbering.xml><?xml version="1.0" encoding="utf-8"?>
-<w:numbering xmlns:w="http://schemas.openxmlformats.org/wordprocessingml/2006/main" xmlns:o="urn:schemas-microsoft-com:office:office" xmlns:r="http://schemas.openxmlformats.org/officeDocument/2006/relationships" xmlns:v="urn:schemas-microsoft-com:vml">
-  <w:abstractNum w:abstractNumId="1">
-    <w:lvl w:ilvl="0">
-      <w:start w:val="1"/>
-      <w:numFmt w:val="decimal"/>
-      <w:lvlText w:val="%1."/>
-      <w:lvlJc w:val="left"/>
-      <w:pPr>
-        <w:ind w:left="720" w:hanging="360"/>
-      </w:pPr>
-    </w:lvl>
-    <w:lvl w:ilvl="1">
-      <w:start w:val="1"/>
-      <w:numFmt w:val="lowerLetter"/>
-      <w:lvlText w:val="%2."/>
-      <w:lvlJc w:val="left"/>
-      <w:pPr>
-        <w:ind w:left="1440" w:hanging="360"/>
-      </w:pPr>
-    </w:lvl>
-    <w:lvl w:ilvl="2">
-      <w:start w:val="1"/>
-      <w:numFmt w:val="lowerRoman"/>
-      <w:lvlText w:val="%3."/>
-      <w:lvlJc w:val="right"/>
-      <w:pPr>
-        <w:ind w:left="2160" w:hanging="180"/>
-      </w:pPr>
-    </w:lvl>
-    <w:lvl w:ilvl="3">
-      <w:start w:val="1"/>
-      <w:numFmt w:val="decimal"/>
-      <w:lvlText w:val="%4."/>
-      <w:lvlJc w:val="left"/>
-      <w:pPr>
-        <w:ind w:left="2880" w:hanging="360"/>
-      </w:pPr>
-    </w:lvl>
-    <w:lvl w:ilvl="4">
-      <w:start w:val="1"/>
-      <w:numFmt w:val="lowerLetter"/>
-      <w:lvlText w:val="%5."/>
-      <w:lvlJc w:val="left"/>
-      <w:pPr>
-        <w:ind w:left="3600" w:hanging="360"/>
-      </w:pPr>
-    </w:lvl>
-    <w:lvl w:ilvl="5">
-      <w:start w:val="1"/>
-      <w:numFmt w:val="lowerRoman"/>
-      <w:lvlText w:val="%6."/>
-      <w:lvlJc w:val="right"/>
-      <w:pPr>
-        <w:ind w:left="4320" w:hanging="180"/>
-      </w:pPr>
-    </w:lvl>
-    <w:lvl w:ilvl="6">
-      <w:start w:val="1"/>
-      <w:numFmt w:val="decimal"/>
-      <w:lvlText w:val="%7."/>
-      <w:lvlJc w:val="left"/>
-      <w:pPr>
-        <w:ind w:left="5040" w:hanging="360"/>
-      </w:pPr>
-    </w:lvl>
-    <w:lvl w:ilvl="7">
-      <w:start w:val="1"/>
-      <w:numFmt w:val="lowerLetter"/>
-      <w:lvlText w:val="%8."/>
-      <w:lvlJc w:val="left"/>
-      <w:pPr>
-        <w:ind w:left="5760" w:hanging="360"/>
-      </w:pPr>
-    </w:lvl>
-    <w:lvl w:ilvl="8">
-      <w:start w:val="1"/>
-      <w:numFmt w:val="lowerRoman"/>
-      <w:lvlText w:val="%9."/>
-      <w:lvlJc w:val="right"/>
-      <w:pPr>
-        <w:ind w:left="6480" w:hanging="180"/>
-      </w:pPr>
-    </w:lvl>
-  </w:abstractNum>
-  <w:abstractNum w:abstractNumId="2">
+<w:numbering xmlns:wpc="http://schemas.microsoft.com/office/word/2010/wordprocessingCanvas" xmlns:cx="http://schemas.microsoft.com/office/drawing/2014/chartex" xmlns:cx1="http://schemas.microsoft.com/office/drawing/2015/9/8/chartex" xmlns:mc="http://schemas.openxmlformats.org/markup-compatibility/2006" xmlns:o="urn:schemas-microsoft-com:office:office" xmlns:r="http://schemas.openxmlformats.org/officeDocument/2006/relationships" xmlns:m="http://schemas.openxmlformats.org/officeDocument/2006/math" xmlns:v="urn:schemas-microsoft-com:vml" xmlns:wp14="http://schemas.microsoft.com/office/word/2010/wordprocessingDrawing" xmlns:wp="http://schemas.openxmlformats.org/drawingml/2006/wordprocessingDrawing" xmlns:w10="urn:schemas-microsoft-com:office:word" xmlns:w="http://schemas.openxmlformats.org/wordprocessingml/2006/main" xmlns:w14="http://schemas.microsoft.com/office/word/2010/wordml" xmlns:w15="http://schemas.microsoft.com/office/word/2012/wordml" xmlns:w16se="http://schemas.microsoft.com/office/word/2015/wordml/symex" xmlns:wpg="http://schemas.microsoft.com/office/word/2010/wordprocessingGroup" xmlns:wpi="http://schemas.microsoft.com/office/word/2010/wordprocessingInk" xmlns:wne="http://schemas.microsoft.com/office/word/2006/wordml" xmlns:wps="http://schemas.microsoft.com/office/word/2010/wordprocessingShape" mc:Ignorable="w14 w15 w16se wp14">
+  <w:abstractNum w:abstractNumId="0" w15:restartNumberingAfterBreak="0">
+    <w:nsid w:val="1C912FE9"/>
+    <w:multiLevelType w:val="multilevel"/>
+    <w:tmpl w:val="7F1A8548"/>
     <w:lvl w:ilvl="0">
       <w:start w:val="1"/>
       <w:numFmt w:val="none"/>
@@ -1138,7 +1259,7 @@
       <w:lvlText w:val=""/>
       <w:lvlJc w:val="left"/>
       <w:pPr>
-        <w:ind w:left="0" w:hanging="0"/>
+        <w:ind w:left="0" w:firstLine="0"/>
       </w:pPr>
     </w:lvl>
     <w:lvl w:ilvl="1">
@@ -1148,7 +1269,7 @@
       <w:lvlText w:val=""/>
       <w:lvlJc w:val="left"/>
       <w:pPr>
-        <w:ind w:left="0" w:hanging="0"/>
+        <w:ind w:left="0" w:firstLine="0"/>
       </w:pPr>
     </w:lvl>
     <w:lvl w:ilvl="2">
@@ -1158,7 +1279,7 @@
       <w:lvlText w:val=""/>
       <w:lvlJc w:val="left"/>
       <w:pPr>
-        <w:ind w:left="0" w:hanging="0"/>
+        <w:ind w:left="0" w:firstLine="0"/>
       </w:pPr>
     </w:lvl>
     <w:lvl w:ilvl="3">
@@ -1168,7 +1289,7 @@
       <w:lvlText w:val=""/>
       <w:lvlJc w:val="left"/>
       <w:pPr>
-        <w:ind w:left="0" w:hanging="0"/>
+        <w:ind w:left="0" w:firstLine="0"/>
       </w:pPr>
     </w:lvl>
     <w:lvl w:ilvl="4">
@@ -1178,7 +1299,7 @@
       <w:lvlText w:val=""/>
       <w:lvlJc w:val="left"/>
       <w:pPr>
-        <w:ind w:left="0" w:hanging="0"/>
+        <w:ind w:left="0" w:firstLine="0"/>
       </w:pPr>
     </w:lvl>
     <w:lvl w:ilvl="5">
@@ -1188,7 +1309,7 @@
       <w:lvlText w:val=""/>
       <w:lvlJc w:val="left"/>
       <w:pPr>
-        <w:ind w:left="0" w:hanging="0"/>
+        <w:ind w:left="0" w:firstLine="0"/>
       </w:pPr>
     </w:lvl>
     <w:lvl w:ilvl="6">
@@ -1198,7 +1319,7 @@
       <w:lvlText w:val=""/>
       <w:lvlJc w:val="left"/>
       <w:pPr>
-        <w:ind w:left="0" w:hanging="0"/>
+        <w:ind w:left="0" w:firstLine="0"/>
       </w:pPr>
     </w:lvl>
     <w:lvl w:ilvl="7">
@@ -1208,7 +1329,7 @@
       <w:lvlText w:val=""/>
       <w:lvlJc w:val="left"/>
       <w:pPr>
-        <w:ind w:left="0" w:hanging="0"/>
+        <w:ind w:left="0" w:firstLine="0"/>
       </w:pPr>
     </w:lvl>
     <w:lvl w:ilvl="8">
@@ -1218,7 +1339,93 @@
       <w:lvlText w:val=""/>
       <w:lvlJc w:val="left"/>
       <w:pPr>
-        <w:ind w:left="0" w:hanging="0"/>
+        <w:ind w:left="0" w:firstLine="0"/>
+      </w:pPr>
+    </w:lvl>
+  </w:abstractNum>
+  <w:abstractNum w:abstractNumId="1" w15:restartNumberingAfterBreak="0">
+    <w:nsid w:val="5D1364F4"/>
+    <w:multiLevelType w:val="multilevel"/>
+    <w:tmpl w:val="61CEAE82"/>
+    <w:lvl w:ilvl="0">
+      <w:start w:val="1"/>
+      <w:numFmt w:val="decimal"/>
+      <w:lvlText w:val="%1."/>
+      <w:lvlJc w:val="left"/>
+      <w:pPr>
+        <w:ind w:left="720" w:hanging="360"/>
+      </w:pPr>
+    </w:lvl>
+    <w:lvl w:ilvl="1">
+      <w:start w:val="1"/>
+      <w:numFmt w:val="lowerLetter"/>
+      <w:lvlText w:val="%2."/>
+      <w:lvlJc w:val="left"/>
+      <w:pPr>
+        <w:ind w:left="1440" w:hanging="360"/>
+      </w:pPr>
+    </w:lvl>
+    <w:lvl w:ilvl="2">
+      <w:start w:val="1"/>
+      <w:numFmt w:val="lowerRoman"/>
+      <w:lvlText w:val="%3."/>
+      <w:lvlJc w:val="right"/>
+      <w:pPr>
+        <w:ind w:left="2160" w:hanging="180"/>
+      </w:pPr>
+    </w:lvl>
+    <w:lvl w:ilvl="3">
+      <w:start w:val="1"/>
+      <w:numFmt w:val="decimal"/>
+      <w:lvlText w:val="%4."/>
+      <w:lvlJc w:val="left"/>
+      <w:pPr>
+        <w:ind w:left="2880" w:hanging="360"/>
+      </w:pPr>
+    </w:lvl>
+    <w:lvl w:ilvl="4">
+      <w:start w:val="1"/>
+      <w:numFmt w:val="lowerLetter"/>
+      <w:lvlText w:val="%5."/>
+      <w:lvlJc w:val="left"/>
+      <w:pPr>
+        <w:ind w:left="3600" w:hanging="360"/>
+      </w:pPr>
+    </w:lvl>
+    <w:lvl w:ilvl="5">
+      <w:start w:val="1"/>
+      <w:numFmt w:val="lowerRoman"/>
+      <w:lvlText w:val="%6."/>
+      <w:lvlJc w:val="right"/>
+      <w:pPr>
+        <w:ind w:left="4320" w:hanging="180"/>
+      </w:pPr>
+    </w:lvl>
+    <w:lvl w:ilvl="6">
+      <w:start w:val="1"/>
+      <w:numFmt w:val="decimal"/>
+      <w:lvlText w:val="%7."/>
+      <w:lvlJc w:val="left"/>
+      <w:pPr>
+        <w:ind w:left="5040" w:hanging="360"/>
+      </w:pPr>
+    </w:lvl>
+    <w:lvl w:ilvl="7">
+      <w:start w:val="1"/>
+      <w:numFmt w:val="lowerLetter"/>
+      <w:lvlText w:val="%8."/>
+      <w:lvlJc w:val="left"/>
+      <w:pPr>
+        <w:ind w:left="5760" w:hanging="360"/>
+      </w:pPr>
+    </w:lvl>
+    <w:lvl w:ilvl="8">
+      <w:start w:val="1"/>
+      <w:numFmt w:val="lowerRoman"/>
+      <w:lvlText w:val="%9."/>
+      <w:lvlJc w:val="right"/>
+      <w:pPr>
+        <w:ind w:left="6480" w:hanging="180"/>
       </w:pPr>
     </w:lvl>
   </w:abstractNum>
@@ -1226,37 +1433,35 @@
     <w:abstractNumId w:val="1"/>
   </w:num>
   <w:num w:numId="2">
-    <w:abstractNumId w:val="2"/>
+    <w:abstractNumId w:val="0"/>
   </w:num>
 </w:numbering>
 </file>
 
 <file path=word/styles.xml><?xml version="1.0" encoding="utf-8"?>
-<w:styles xmlns:w="http://schemas.openxmlformats.org/wordprocessingml/2006/main" xmlns:w14="http://schemas.microsoft.com/office/word/2010/wordml" xmlns:mc="http://schemas.openxmlformats.org/markup-compatibility/2006" mc:Ignorable="w14">
+<w:styles xmlns:mc="http://schemas.openxmlformats.org/markup-compatibility/2006" xmlns:r="http://schemas.openxmlformats.org/officeDocument/2006/relationships" xmlns:w="http://schemas.openxmlformats.org/wordprocessingml/2006/main" xmlns:w14="http://schemas.microsoft.com/office/word/2010/wordml" xmlns:w15="http://schemas.microsoft.com/office/word/2012/wordml" xmlns:w16se="http://schemas.microsoft.com/office/word/2015/wordml/symex" mc:Ignorable="w14 w15 w16se">
   <w:docDefaults>
     <w:rPrDefault>
       <w:rPr>
-        <w:rFonts w:ascii="Calibri" w:hAnsi="Calibri" w:eastAsia="Calibri" w:cs="" w:asciiTheme="minorHAnsi" w:cstheme="minorBidi" w:eastAsiaTheme="minorHAnsi" w:hAnsiTheme="minorHAnsi"/>
+        <w:rFonts w:asciiTheme="minorHAnsi" w:eastAsiaTheme="minorHAnsi" w:hAnsiTheme="minorHAnsi" w:cstheme="minorBidi"/>
         <w:sz w:val="22"/>
         <w:szCs w:val="22"/>
         <w:lang w:val="en-CA" w:eastAsia="en-US" w:bidi="ar-SA"/>
       </w:rPr>
     </w:rPrDefault>
-    <w:pPrDefault>
-      <w:pPr/>
-    </w:pPrDefault>
+    <w:pPrDefault/>
   </w:docDefaults>
   <w:latentStyles w:defLockedState="0" w:defUIPriority="99" w:defSemiHidden="0" w:defUnhideWhenUsed="0" w:defQFormat="0" w:count="371">
     <w:lsdException w:name="Normal" w:uiPriority="0" w:qFormat="1"/>
     <w:lsdException w:name="heading 1" w:uiPriority="9" w:qFormat="1"/>
-    <w:lsdException w:name="heading 2" w:uiPriority="9" w:semiHidden="1" w:unhideWhenUsed="1" w:qFormat="1"/>
-    <w:lsdException w:name="heading 3" w:uiPriority="9" w:semiHidden="1" w:unhideWhenUsed="1" w:qFormat="1"/>
-    <w:lsdException w:name="heading 4" w:uiPriority="9" w:semiHidden="1" w:unhideWhenUsed="1" w:qFormat="1"/>
-    <w:lsdException w:name="heading 5" w:uiPriority="9" w:semiHidden="1" w:unhideWhenUsed="1" w:qFormat="1"/>
-    <w:lsdException w:name="heading 6" w:uiPriority="9" w:semiHidden="1" w:unhideWhenUsed="1" w:qFormat="1"/>
-    <w:lsdException w:name="heading 7" w:uiPriority="9" w:semiHidden="1" w:unhideWhenUsed="1" w:qFormat="1"/>
-    <w:lsdException w:name="heading 8" w:uiPriority="9" w:semiHidden="1" w:unhideWhenUsed="1" w:qFormat="1"/>
-    <w:lsdException w:name="heading 9" w:uiPriority="9" w:semiHidden="1" w:unhideWhenUsed="1" w:qFormat="1"/>
+    <w:lsdException w:name="heading 2" w:semiHidden="1" w:uiPriority="9" w:unhideWhenUsed="1" w:qFormat="1"/>
+    <w:lsdException w:name="heading 3" w:semiHidden="1" w:uiPriority="9" w:unhideWhenUsed="1" w:qFormat="1"/>
+    <w:lsdException w:name="heading 4" w:semiHidden="1" w:uiPriority="9" w:unhideWhenUsed="1" w:qFormat="1"/>
+    <w:lsdException w:name="heading 5" w:semiHidden="1" w:uiPriority="9" w:unhideWhenUsed="1" w:qFormat="1"/>
+    <w:lsdException w:name="heading 6" w:semiHidden="1" w:uiPriority="9" w:unhideWhenUsed="1" w:qFormat="1"/>
+    <w:lsdException w:name="heading 7" w:semiHidden="1" w:uiPriority="9" w:unhideWhenUsed="1" w:qFormat="1"/>
+    <w:lsdException w:name="heading 8" w:semiHidden="1" w:uiPriority="9" w:unhideWhenUsed="1" w:qFormat="1"/>
+    <w:lsdException w:name="heading 9" w:semiHidden="1" w:uiPriority="9" w:unhideWhenUsed="1" w:qFormat="1"/>
     <w:lsdException w:name="index 1" w:semiHidden="1" w:unhideWhenUsed="1"/>
     <w:lsdException w:name="index 2" w:semiHidden="1" w:unhideWhenUsed="1"/>
     <w:lsdException w:name="index 3" w:semiHidden="1" w:unhideWhenUsed="1"/>
@@ -1266,22 +1471,22 @@
     <w:lsdException w:name="index 7" w:semiHidden="1" w:unhideWhenUsed="1"/>
     <w:lsdException w:name="index 8" w:semiHidden="1" w:unhideWhenUsed="1"/>
     <w:lsdException w:name="index 9" w:semiHidden="1" w:unhideWhenUsed="1"/>
-    <w:lsdException w:name="toc 1" w:uiPriority="39" w:semiHidden="1" w:unhideWhenUsed="1"/>
-    <w:lsdException w:name="toc 2" w:uiPriority="39" w:semiHidden="1" w:unhideWhenUsed="1"/>
-    <w:lsdException w:name="toc 3" w:uiPriority="39" w:semiHidden="1" w:unhideWhenUsed="1"/>
-    <w:lsdException w:name="toc 4" w:uiPriority="39" w:semiHidden="1" w:unhideWhenUsed="1"/>
-    <w:lsdException w:name="toc 5" w:uiPriority="39" w:semiHidden="1" w:unhideWhenUsed="1"/>
-    <w:lsdException w:name="toc 6" w:uiPriority="39" w:semiHidden="1" w:unhideWhenUsed="1"/>
-    <w:lsdException w:name="toc 7" w:uiPriority="39" w:semiHidden="1" w:unhideWhenUsed="1"/>
-    <w:lsdException w:name="toc 8" w:uiPriority="39" w:semiHidden="1" w:unhideWhenUsed="1"/>
-    <w:lsdException w:name="toc 9" w:uiPriority="39" w:semiHidden="1" w:unhideWhenUsed="1"/>
+    <w:lsdException w:name="toc 1" w:semiHidden="1" w:uiPriority="39" w:unhideWhenUsed="1"/>
+    <w:lsdException w:name="toc 2" w:semiHidden="1" w:uiPriority="39" w:unhideWhenUsed="1"/>
+    <w:lsdException w:name="toc 3" w:semiHidden="1" w:uiPriority="39" w:unhideWhenUsed="1"/>
+    <w:lsdException w:name="toc 4" w:semiHidden="1" w:uiPriority="39" w:unhideWhenUsed="1"/>
+    <w:lsdException w:name="toc 5" w:semiHidden="1" w:uiPriority="39" w:unhideWhenUsed="1"/>
+    <w:lsdException w:name="toc 6" w:semiHidden="1" w:uiPriority="39" w:unhideWhenUsed="1"/>
+    <w:lsdException w:name="toc 7" w:semiHidden="1" w:uiPriority="39" w:unhideWhenUsed="1"/>
+    <w:lsdException w:name="toc 8" w:semiHidden="1" w:uiPriority="39" w:unhideWhenUsed="1"/>
+    <w:lsdException w:name="toc 9" w:semiHidden="1" w:uiPriority="39" w:unhideWhenUsed="1"/>
     <w:lsdException w:name="Normal Indent" w:semiHidden="1" w:unhideWhenUsed="1"/>
     <w:lsdException w:name="footnote text" w:semiHidden="1" w:unhideWhenUsed="1"/>
     <w:lsdException w:name="annotation text" w:semiHidden="1" w:unhideWhenUsed="1" w:qFormat="1"/>
     <w:lsdException w:name="header" w:semiHidden="1" w:unhideWhenUsed="1"/>
     <w:lsdException w:name="footer" w:semiHidden="1" w:unhideWhenUsed="1"/>
     <w:lsdException w:name="index heading" w:semiHidden="1" w:unhideWhenUsed="1"/>
-    <w:lsdException w:name="caption" w:uiPriority="35" w:semiHidden="1" w:unhideWhenUsed="1" w:qFormat="1"/>
+    <w:lsdException w:name="caption" w:semiHidden="1" w:uiPriority="35" w:unhideWhenUsed="1" w:qFormat="1"/>
     <w:lsdException w:name="table of figures" w:semiHidden="1" w:unhideWhenUsed="1"/>
     <w:lsdException w:name="envelope address" w:semiHidden="1" w:unhideWhenUsed="1"/>
     <w:lsdException w:name="envelope return" w:semiHidden="1" w:unhideWhenUsed="1"/>
@@ -1312,7 +1517,7 @@
     <w:lsdException w:name="Title" w:uiPriority="10" w:qFormat="1"/>
     <w:lsdException w:name="Closing" w:semiHidden="1" w:unhideWhenUsed="1"/>
     <w:lsdException w:name="Signature" w:semiHidden="1" w:unhideWhenUsed="1"/>
-    <w:lsdException w:name="Default Paragraph Font" w:uiPriority="1" w:semiHidden="1" w:unhideWhenUsed="1"/>
+    <w:lsdException w:name="Default Paragraph Font" w:semiHidden="1" w:uiPriority="1" w:unhideWhenUsed="1"/>
     <w:lsdException w:name="Body Text" w:semiHidden="1" w:unhideWhenUsed="1"/>
     <w:lsdException w:name="Body Text Indent" w:semiHidden="1" w:unhideWhenUsed="1"/>
     <w:lsdException w:name="List Continue" w:semiHidden="1" w:unhideWhenUsed="1"/>
@@ -1512,8 +1717,8 @@
     <w:lsdException w:name="Subtle Reference" w:uiPriority="31" w:qFormat="1"/>
     <w:lsdException w:name="Intense Reference" w:uiPriority="32" w:qFormat="1"/>
     <w:lsdException w:name="Book Title" w:uiPriority="33" w:qFormat="1"/>
-    <w:lsdException w:name="Bibliography" w:uiPriority="37" w:semiHidden="1" w:unhideWhenUsed="1"/>
-    <w:lsdException w:name="TOC Heading" w:uiPriority="39" w:semiHidden="1" w:unhideWhenUsed="1" w:qFormat="1"/>
+    <w:lsdException w:name="Bibliography" w:semiHidden="1" w:uiPriority="37" w:unhideWhenUsed="1"/>
+    <w:lsdException w:name="TOC Heading" w:semiHidden="1" w:uiPriority="39" w:unhideWhenUsed="1" w:qFormat="1"/>
     <w:lsdException w:name="Plain Table 1" w:uiPriority="41"/>
     <w:lsdException w:name="Plain Table 2" w:uiPriority="42"/>
     <w:lsdException w:name="Plain Table 3" w:uiPriority="43"/>
@@ -1619,336 +1824,39 @@
     <w:lsdException w:name="List Table 6 Colorful Accent 6" w:uiPriority="51"/>
     <w:lsdException w:name="List Table 7 Colorful Accent 6" w:uiPriority="52"/>
   </w:latentStyles>
-  <w:style w:type="paragraph" w:styleId="Normal" w:default="1">
+  <w:style w:type="paragraph" w:default="1" w:styleId="Normal">
     <w:name w:val="Normal"/>
     <w:qFormat/>
     <w:pPr>
-      <w:widowControl/>
-      <w:bidi w:val="0"/>
-      <w:spacing w:lineRule="auto" w:line="259" w:before="0" w:after="160"/>
-      <w:jc w:val="left"/>
+      <w:spacing w:after="160" w:line="259" w:lineRule="auto"/>
     </w:pPr>
-    <w:rPr>
-      <w:rFonts w:ascii="Calibri" w:hAnsi="Calibri" w:eastAsia="Calibri" w:cs="" w:asciiTheme="minorHAnsi" w:cstheme="minorBidi" w:eastAsiaTheme="minorHAnsi" w:hAnsiTheme="minorHAnsi"/>
-      <w:color w:val="auto"/>
-      <w:kern w:val="0"/>
-      <w:sz w:val="22"/>
-      <w:szCs w:val="22"/>
-      <w:lang w:val="en-CA" w:eastAsia="en-US" w:bidi="ar-SA"/>
-    </w:rPr>
   </w:style>
   <w:style w:type="paragraph" w:styleId="Heading1">
-    <w:name w:val="Heading 1"/>
+    <w:name w:val="heading 1"/>
     <w:basedOn w:val="Normal"/>
     <w:next w:val="Normal"/>
     <w:link w:val="Heading1Char"/>
     <w:uiPriority w:val="9"/>
     <w:qFormat/>
-    <w:rsid w:val="00c07ba0"/>
+    <w:rsid w:val="00C07BA0"/>
     <w:pPr>
-      <w:keepNext w:val="true"/>
+      <w:keepNext/>
       <w:keepLines/>
       <w:spacing w:before="240" w:after="0"/>
       <w:outlineLvl w:val="0"/>
     </w:pPr>
     <w:rPr>
-      <w:rFonts w:ascii="Calibri Light" w:hAnsi="Calibri Light" w:eastAsia="" w:cs="" w:asciiTheme="majorHAnsi" w:cstheme="majorBidi" w:eastAsiaTheme="majorEastAsia" w:hAnsiTheme="majorHAnsi"/>
-      <w:color w:val="2E74B5" w:themeColor="accent1" w:themeShade="bf"/>
+      <w:rFonts w:asciiTheme="majorHAnsi" w:eastAsiaTheme="majorEastAsia" w:hAnsiTheme="majorHAnsi" w:cstheme="majorBidi"/>
+      <w:color w:val="2E74B5" w:themeColor="accent1" w:themeShade="BF"/>
       <w:sz w:val="32"/>
       <w:szCs w:val="32"/>
     </w:rPr>
   </w:style>
-  <w:style w:type="character" w:styleId="DefaultParagraphFont" w:default="1">
+  <w:style w:type="character" w:default="1" w:styleId="DefaultParagraphFont">
     <w:name w:val="Default Paragraph Font"/>
     <w:uiPriority w:val="1"/>
     <w:semiHidden/>
     <w:unhideWhenUsed/>
-    <w:qFormat/>
-    <w:rPr/>
-  </w:style>
-  <w:style w:type="character" w:styleId="Heading1Char" w:customStyle="1">
-    <w:name w:val="Heading 1 Char"/>
-    <w:basedOn w:val="DefaultParagraphFont"/>
-    <w:link w:val="Heading1"/>
-    <w:uiPriority w:val="9"/>
-    <w:qFormat/>
-    <w:rsid w:val="00c07ba0"/>
-    <w:rPr>
-      <w:rFonts w:ascii="Calibri Light" w:hAnsi="Calibri Light" w:eastAsia="" w:cs="" w:asciiTheme="majorHAnsi" w:cstheme="majorBidi" w:eastAsiaTheme="majorEastAsia" w:hAnsiTheme="majorHAnsi"/>
-      <w:color w:val="2E74B5" w:themeColor="accent1" w:themeShade="bf"/>
-      <w:sz w:val="32"/>
-      <w:szCs w:val="32"/>
-    </w:rPr>
-  </w:style>
-  <w:style w:type="character" w:styleId="BalloonTextChar" w:customStyle="1">
-    <w:name w:val="Balloon Text Char"/>
-    <w:basedOn w:val="DefaultParagraphFont"/>
-    <w:link w:val="BalloonText"/>
-    <w:uiPriority w:val="99"/>
-    <w:semiHidden/>
-    <w:qFormat/>
-    <w:rsid w:val="00c07ba0"/>
-    <w:rPr>
-      <w:rFonts w:ascii="Segoe UI" w:hAnsi="Segoe UI" w:cs="Segoe UI"/>
-      <w:sz w:val="18"/>
-      <w:szCs w:val="18"/>
-    </w:rPr>
-  </w:style>
-  <w:style w:type="character" w:styleId="Annotationreference">
-    <w:name w:val="annotation reference"/>
-    <w:basedOn w:val="DefaultParagraphFont"/>
-    <w:uiPriority w:val="99"/>
-    <w:semiHidden/>
-    <w:unhideWhenUsed/>
-    <w:qFormat/>
-    <w:rsid w:val="00c07ba0"/>
-    <w:rPr>
-      <w:sz w:val="16"/>
-      <w:szCs w:val="16"/>
-    </w:rPr>
-  </w:style>
-  <w:style w:type="character" w:styleId="CommentTextChar" w:customStyle="1">
-    <w:name w:val="Comment Text Char"/>
-    <w:basedOn w:val="DefaultParagraphFont"/>
-    <w:link w:val="CommentText"/>
-    <w:uiPriority w:val="99"/>
-    <w:qFormat/>
-    <w:rsid w:val="00c07ba0"/>
-    <w:rPr>
-      <w:sz w:val="20"/>
-      <w:szCs w:val="20"/>
-    </w:rPr>
-  </w:style>
-  <w:style w:type="character" w:styleId="CommentSubjectChar" w:customStyle="1">
-    <w:name w:val="Comment Subject Char"/>
-    <w:basedOn w:val="CommentTextChar"/>
-    <w:link w:val="CommentSubject"/>
-    <w:uiPriority w:val="99"/>
-    <w:semiHidden/>
-    <w:qFormat/>
-    <w:rsid w:val="00c07ba0"/>
-    <w:rPr>
-      <w:b/>
-      <w:bCs/>
-      <w:sz w:val="20"/>
-      <w:szCs w:val="20"/>
-    </w:rPr>
-  </w:style>
-  <w:style w:type="character" w:styleId="InternetLink">
-    <w:name w:val="Internet Link"/>
-    <w:basedOn w:val="DefaultParagraphFont"/>
-    <w:uiPriority w:val="99"/>
-    <w:unhideWhenUsed/>
-    <w:rsid w:val="00695f1b"/>
-    <w:rPr>
-      <w:color w:val="0563C1" w:themeColor="hyperlink"/>
-      <w:u w:val="single"/>
-    </w:rPr>
-  </w:style>
-  <w:style w:type="character" w:styleId="HeaderChar" w:customStyle="1">
-    <w:name w:val="Header Char"/>
-    <w:basedOn w:val="DefaultParagraphFont"/>
-    <w:link w:val="Header"/>
-    <w:uiPriority w:val="99"/>
-    <w:qFormat/>
-    <w:rsid w:val="00866e45"/>
-    <w:rPr/>
-  </w:style>
-  <w:style w:type="character" w:styleId="FooterChar" w:customStyle="1">
-    <w:name w:val="Footer Char"/>
-    <w:basedOn w:val="DefaultParagraphFont"/>
-    <w:link w:val="Footer"/>
-    <w:uiPriority w:val="99"/>
-    <w:qFormat/>
-    <w:rsid w:val="00866e45"/>
-    <w:rPr/>
-  </w:style>
-  <w:style w:type="character" w:styleId="ListLabel1">
-    <w:name w:val="ListLabel 1"/>
-    <w:qFormat/>
-    <w:rPr>
-      <w:rFonts w:cs="Courier New"/>
-    </w:rPr>
-  </w:style>
-  <w:style w:type="character" w:styleId="ListLabel2">
-    <w:name w:val="ListLabel 2"/>
-    <w:qFormat/>
-    <w:rPr>
-      <w:rFonts w:cs="Courier New"/>
-    </w:rPr>
-  </w:style>
-  <w:style w:type="character" w:styleId="ListLabel3">
-    <w:name w:val="ListLabel 3"/>
-    <w:qFormat/>
-    <w:rPr>
-      <w:rFonts w:cs="Courier New"/>
-    </w:rPr>
-  </w:style>
-  <w:style w:type="character" w:styleId="ListLabel4">
-    <w:name w:val="ListLabel 4"/>
-    <w:qFormat/>
-    <w:rPr>
-      <w:lang w:eastAsia="en-CA"/>
-    </w:rPr>
-  </w:style>
-  <w:style w:type="paragraph" w:styleId="Heading">
-    <w:name w:val="Heading"/>
-    <w:basedOn w:val="Normal"/>
-    <w:next w:val="TextBody"/>
-    <w:qFormat/>
-    <w:pPr>
-      <w:keepNext w:val="true"/>
-      <w:spacing w:before="240" w:after="120"/>
-    </w:pPr>
-    <w:rPr>
-      <w:rFonts w:ascii="Liberation Sans" w:hAnsi="Liberation Sans" w:eastAsia="Noto Sans CJK SC Regular" w:cs="Lohit Devanagari"/>
-      <w:sz w:val="28"/>
-      <w:szCs w:val="28"/>
-    </w:rPr>
-  </w:style>
-  <w:style w:type="paragraph" w:styleId="TextBody">
-    <w:name w:val="Body Text"/>
-    <w:basedOn w:val="Normal"/>
-    <w:pPr>
-      <w:spacing w:lineRule="auto" w:line="276" w:before="0" w:after="140"/>
-    </w:pPr>
-    <w:rPr/>
-  </w:style>
-  <w:style w:type="paragraph" w:styleId="List">
-    <w:name w:val="List"/>
-    <w:basedOn w:val="TextBody"/>
-    <w:pPr/>
-    <w:rPr>
-      <w:rFonts w:cs="Lohit Devanagari"/>
-    </w:rPr>
-  </w:style>
-  <w:style w:type="paragraph" w:styleId="Caption">
-    <w:name w:val="Caption"/>
-    <w:basedOn w:val="Normal"/>
-    <w:qFormat/>
-    <w:pPr>
-      <w:suppressLineNumbers/>
-      <w:spacing w:before="120" w:after="120"/>
-    </w:pPr>
-    <w:rPr>
-      <w:rFonts w:cs="Lohit Devanagari"/>
-      <w:i/>
-      <w:iCs/>
-      <w:sz w:val="24"/>
-      <w:szCs w:val="24"/>
-    </w:rPr>
-  </w:style>
-  <w:style w:type="paragraph" w:styleId="Index">
-    <w:name w:val="Index"/>
-    <w:basedOn w:val="Normal"/>
-    <w:qFormat/>
-    <w:pPr>
-      <w:suppressLineNumbers/>
-    </w:pPr>
-    <w:rPr>
-      <w:rFonts w:cs="Lohit Devanagari"/>
-    </w:rPr>
-  </w:style>
-  <w:style w:type="paragraph" w:styleId="ListParagraph">
-    <w:name w:val="List Paragraph"/>
-    <w:basedOn w:val="Normal"/>
-    <w:uiPriority w:val="34"/>
-    <w:qFormat/>
-    <w:rsid w:val="00c07ba0"/>
-    <w:pPr>
-      <w:spacing w:before="0" w:after="160"/>
-      <w:ind w:left="720" w:hanging="0"/>
-      <w:contextualSpacing/>
-    </w:pPr>
-    <w:rPr/>
-  </w:style>
-  <w:style w:type="paragraph" w:styleId="BalloonText">
-    <w:name w:val="Balloon Text"/>
-    <w:basedOn w:val="Normal"/>
-    <w:link w:val="BalloonTextChar"/>
-    <w:uiPriority w:val="99"/>
-    <w:semiHidden/>
-    <w:unhideWhenUsed/>
-    <w:qFormat/>
-    <w:rsid w:val="00c07ba0"/>
-    <w:pPr>
-      <w:spacing w:lineRule="auto" w:line="240" w:before="0" w:after="0"/>
-    </w:pPr>
-    <w:rPr>
-      <w:rFonts w:ascii="Segoe UI" w:hAnsi="Segoe UI" w:cs="Segoe UI"/>
-      <w:sz w:val="18"/>
-      <w:szCs w:val="18"/>
-    </w:rPr>
-  </w:style>
-  <w:style w:type="paragraph" w:styleId="Annotationtext">
-    <w:name w:val="annotation text"/>
-    <w:basedOn w:val="Normal"/>
-    <w:link w:val="CommentTextChar"/>
-    <w:uiPriority w:val="99"/>
-    <w:unhideWhenUsed/>
-    <w:qFormat/>
-    <w:rsid w:val="00c07ba0"/>
-    <w:pPr>
-      <w:spacing w:lineRule="auto" w:line="240"/>
-    </w:pPr>
-    <w:rPr>
-      <w:sz w:val="20"/>
-      <w:szCs w:val="20"/>
-    </w:rPr>
-  </w:style>
-  <w:style w:type="paragraph" w:styleId="Annotationsubject">
-    <w:name w:val="annotation subject"/>
-    <w:basedOn w:val="Annotationtext"/>
-    <w:link w:val="CommentSubjectChar"/>
-    <w:uiPriority w:val="99"/>
-    <w:semiHidden/>
-    <w:unhideWhenUsed/>
-    <w:qFormat/>
-    <w:rsid w:val="00c07ba0"/>
-    <w:pPr/>
-    <w:rPr>
-      <w:b/>
-      <w:bCs/>
-    </w:rPr>
-  </w:style>
-  <w:style w:type="paragraph" w:styleId="Header">
-    <w:name w:val="Header"/>
-    <w:basedOn w:val="Normal"/>
-    <w:link w:val="HeaderChar"/>
-    <w:uiPriority w:val="99"/>
-    <w:unhideWhenUsed/>
-    <w:rsid w:val="00866e45"/>
-    <w:pPr>
-      <w:tabs>
-        <w:tab w:val="center" w:pos="4680" w:leader="none"/>
-        <w:tab w:val="right" w:pos="9360" w:leader="none"/>
-      </w:tabs>
-      <w:spacing w:lineRule="auto" w:line="240" w:before="0" w:after="0"/>
-    </w:pPr>
-    <w:rPr/>
-  </w:style>
-  <w:style w:type="paragraph" w:styleId="Footer">
-    <w:name w:val="Footer"/>
-    <w:basedOn w:val="Normal"/>
-    <w:link w:val="FooterChar"/>
-    <w:uiPriority w:val="99"/>
-    <w:unhideWhenUsed/>
-    <w:rsid w:val="00866e45"/>
-    <w:pPr>
-      <w:tabs>
-        <w:tab w:val="center" w:pos="4680" w:leader="none"/>
-        <w:tab w:val="right" w:pos="9360" w:leader="none"/>
-      </w:tabs>
-      <w:spacing w:lineRule="auto" w:line="240" w:before="0" w:after="0"/>
-    </w:pPr>
-    <w:rPr/>
-  </w:style>
-  <w:style w:type="numbering" w:styleId="NoList" w:default="1">
-    <w:name w:val="No List"/>
-    <w:uiPriority w:val="99"/>
-    <w:semiHidden/>
-    <w:unhideWhenUsed/>
-    <w:qFormat/>
   </w:style>
   <w:style w:type="table" w:default="1" w:styleId="TableNormal">
     <w:name w:val="Normal Table"/>
@@ -1964,6 +1872,280 @@
         <w:right w:w="108" w:type="dxa"/>
       </w:tblCellMar>
     </w:tblPr>
+  </w:style>
+  <w:style w:type="numbering" w:default="1" w:styleId="NoList">
+    <w:name w:val="No List"/>
+    <w:uiPriority w:val="99"/>
+    <w:semiHidden/>
+    <w:unhideWhenUsed/>
+  </w:style>
+  <w:style w:type="character" w:customStyle="1" w:styleId="Heading1Char">
+    <w:name w:val="Heading 1 Char"/>
+    <w:basedOn w:val="DefaultParagraphFont"/>
+    <w:link w:val="Heading1"/>
+    <w:uiPriority w:val="9"/>
+    <w:qFormat/>
+    <w:rsid w:val="00C07BA0"/>
+    <w:rPr>
+      <w:rFonts w:asciiTheme="majorHAnsi" w:eastAsiaTheme="majorEastAsia" w:hAnsiTheme="majorHAnsi" w:cstheme="majorBidi"/>
+      <w:color w:val="2E74B5" w:themeColor="accent1" w:themeShade="BF"/>
+      <w:sz w:val="32"/>
+      <w:szCs w:val="32"/>
+    </w:rPr>
+  </w:style>
+  <w:style w:type="character" w:customStyle="1" w:styleId="BalloonTextChar">
+    <w:name w:val="Balloon Text Char"/>
+    <w:basedOn w:val="DefaultParagraphFont"/>
+    <w:link w:val="BalloonText"/>
+    <w:uiPriority w:val="99"/>
+    <w:semiHidden/>
+    <w:qFormat/>
+    <w:rsid w:val="00C07BA0"/>
+    <w:rPr>
+      <w:rFonts w:ascii="Segoe UI" w:hAnsi="Segoe UI" w:cs="Segoe UI"/>
+      <w:sz w:val="18"/>
+      <w:szCs w:val="18"/>
+    </w:rPr>
+  </w:style>
+  <w:style w:type="character" w:styleId="CommentReference">
+    <w:name w:val="annotation reference"/>
+    <w:basedOn w:val="DefaultParagraphFont"/>
+    <w:uiPriority w:val="99"/>
+    <w:semiHidden/>
+    <w:unhideWhenUsed/>
+    <w:qFormat/>
+    <w:rsid w:val="00C07BA0"/>
+    <w:rPr>
+      <w:sz w:val="16"/>
+      <w:szCs w:val="16"/>
+    </w:rPr>
+  </w:style>
+  <w:style w:type="character" w:customStyle="1" w:styleId="CommentTextChar">
+    <w:name w:val="Comment Text Char"/>
+    <w:basedOn w:val="DefaultParagraphFont"/>
+    <w:link w:val="CommentText"/>
+    <w:uiPriority w:val="99"/>
+    <w:qFormat/>
+    <w:rsid w:val="00C07BA0"/>
+    <w:rPr>
+      <w:sz w:val="20"/>
+      <w:szCs w:val="20"/>
+    </w:rPr>
+  </w:style>
+  <w:style w:type="character" w:customStyle="1" w:styleId="CommentSubjectChar">
+    <w:name w:val="Comment Subject Char"/>
+    <w:basedOn w:val="CommentTextChar"/>
+    <w:link w:val="CommentSubject"/>
+    <w:uiPriority w:val="99"/>
+    <w:semiHidden/>
+    <w:qFormat/>
+    <w:rsid w:val="00C07BA0"/>
+    <w:rPr>
+      <w:b/>
+      <w:bCs/>
+      <w:sz w:val="20"/>
+      <w:szCs w:val="20"/>
+    </w:rPr>
+  </w:style>
+  <w:style w:type="character" w:customStyle="1" w:styleId="InternetLink">
+    <w:name w:val="Internet Link"/>
+    <w:basedOn w:val="DefaultParagraphFont"/>
+    <w:uiPriority w:val="99"/>
+    <w:unhideWhenUsed/>
+    <w:rsid w:val="00695F1B"/>
+    <w:rPr>
+      <w:color w:val="0563C1" w:themeColor="hyperlink"/>
+      <w:u w:val="single"/>
+    </w:rPr>
+  </w:style>
+  <w:style w:type="character" w:customStyle="1" w:styleId="HeaderChar">
+    <w:name w:val="Header Char"/>
+    <w:basedOn w:val="DefaultParagraphFont"/>
+    <w:link w:val="Header"/>
+    <w:uiPriority w:val="99"/>
+    <w:qFormat/>
+    <w:rsid w:val="00866E45"/>
+  </w:style>
+  <w:style w:type="character" w:customStyle="1" w:styleId="FooterChar">
+    <w:name w:val="Footer Char"/>
+    <w:basedOn w:val="DefaultParagraphFont"/>
+    <w:link w:val="Footer"/>
+    <w:uiPriority w:val="99"/>
+    <w:qFormat/>
+    <w:rsid w:val="00866E45"/>
+  </w:style>
+  <w:style w:type="character" w:customStyle="1" w:styleId="ListLabel1">
+    <w:name w:val="ListLabel 1"/>
+    <w:qFormat/>
+    <w:rPr>
+      <w:rFonts w:cs="Courier New"/>
+    </w:rPr>
+  </w:style>
+  <w:style w:type="character" w:customStyle="1" w:styleId="ListLabel2">
+    <w:name w:val="ListLabel 2"/>
+    <w:qFormat/>
+    <w:rPr>
+      <w:rFonts w:cs="Courier New"/>
+    </w:rPr>
+  </w:style>
+  <w:style w:type="character" w:customStyle="1" w:styleId="ListLabel3">
+    <w:name w:val="ListLabel 3"/>
+    <w:qFormat/>
+    <w:rPr>
+      <w:rFonts w:cs="Courier New"/>
+    </w:rPr>
+  </w:style>
+  <w:style w:type="character" w:customStyle="1" w:styleId="ListLabel4">
+    <w:name w:val="ListLabel 4"/>
+    <w:qFormat/>
+    <w:rPr>
+      <w:lang w:eastAsia="en-CA"/>
+    </w:rPr>
+  </w:style>
+  <w:style w:type="paragraph" w:customStyle="1" w:styleId="Heading">
+    <w:name w:val="Heading"/>
+    <w:basedOn w:val="Normal"/>
+    <w:next w:val="BodyText"/>
+    <w:qFormat/>
+    <w:pPr>
+      <w:keepNext/>
+      <w:spacing w:before="240" w:after="120"/>
+    </w:pPr>
+    <w:rPr>
+      <w:rFonts w:ascii="Liberation Sans" w:eastAsia="Noto Sans CJK SC Regular" w:hAnsi="Liberation Sans" w:cs="Lohit Devanagari"/>
+      <w:sz w:val="28"/>
+      <w:szCs w:val="28"/>
+    </w:rPr>
+  </w:style>
+  <w:style w:type="paragraph" w:styleId="BodyText">
+    <w:name w:val="Body Text"/>
+    <w:basedOn w:val="Normal"/>
+    <w:pPr>
+      <w:spacing w:after="140" w:line="276" w:lineRule="auto"/>
+    </w:pPr>
+  </w:style>
+  <w:style w:type="paragraph" w:styleId="List">
+    <w:name w:val="List"/>
+    <w:basedOn w:val="BodyText"/>
+    <w:rPr>
+      <w:rFonts w:cs="Lohit Devanagari"/>
+    </w:rPr>
+  </w:style>
+  <w:style w:type="paragraph" w:styleId="Caption">
+    <w:name w:val="caption"/>
+    <w:basedOn w:val="Normal"/>
+    <w:qFormat/>
+    <w:pPr>
+      <w:suppressLineNumbers/>
+      <w:spacing w:before="120" w:after="120"/>
+    </w:pPr>
+    <w:rPr>
+      <w:rFonts w:cs="Lohit Devanagari"/>
+      <w:i/>
+      <w:iCs/>
+      <w:sz w:val="24"/>
+      <w:szCs w:val="24"/>
+    </w:rPr>
+  </w:style>
+  <w:style w:type="paragraph" w:customStyle="1" w:styleId="Index">
+    <w:name w:val="Index"/>
+    <w:basedOn w:val="Normal"/>
+    <w:qFormat/>
+    <w:pPr>
+      <w:suppressLineNumbers/>
+    </w:pPr>
+    <w:rPr>
+      <w:rFonts w:cs="Lohit Devanagari"/>
+    </w:rPr>
+  </w:style>
+  <w:style w:type="paragraph" w:styleId="ListParagraph">
+    <w:name w:val="List Paragraph"/>
+    <w:basedOn w:val="Normal"/>
+    <w:uiPriority w:val="34"/>
+    <w:qFormat/>
+    <w:rsid w:val="00C07BA0"/>
+    <w:pPr>
+      <w:ind w:left="720"/>
+      <w:contextualSpacing/>
+    </w:pPr>
+  </w:style>
+  <w:style w:type="paragraph" w:styleId="BalloonText">
+    <w:name w:val="Balloon Text"/>
+    <w:basedOn w:val="Normal"/>
+    <w:link w:val="BalloonTextChar"/>
+    <w:uiPriority w:val="99"/>
+    <w:semiHidden/>
+    <w:unhideWhenUsed/>
+    <w:qFormat/>
+    <w:rsid w:val="00C07BA0"/>
+    <w:pPr>
+      <w:spacing w:after="0" w:line="240" w:lineRule="auto"/>
+    </w:pPr>
+    <w:rPr>
+      <w:rFonts w:ascii="Segoe UI" w:hAnsi="Segoe UI" w:cs="Segoe UI"/>
+      <w:sz w:val="18"/>
+      <w:szCs w:val="18"/>
+    </w:rPr>
+  </w:style>
+  <w:style w:type="paragraph" w:styleId="CommentText">
+    <w:name w:val="annotation text"/>
+    <w:basedOn w:val="Normal"/>
+    <w:link w:val="CommentTextChar"/>
+    <w:uiPriority w:val="99"/>
+    <w:unhideWhenUsed/>
+    <w:qFormat/>
+    <w:rsid w:val="00C07BA0"/>
+    <w:pPr>
+      <w:spacing w:line="240" w:lineRule="auto"/>
+    </w:pPr>
+    <w:rPr>
+      <w:sz w:val="20"/>
+      <w:szCs w:val="20"/>
+    </w:rPr>
+  </w:style>
+  <w:style w:type="paragraph" w:styleId="CommentSubject">
+    <w:name w:val="annotation subject"/>
+    <w:basedOn w:val="CommentText"/>
+    <w:link w:val="CommentSubjectChar"/>
+    <w:uiPriority w:val="99"/>
+    <w:semiHidden/>
+    <w:unhideWhenUsed/>
+    <w:qFormat/>
+    <w:rsid w:val="00C07BA0"/>
+    <w:rPr>
+      <w:b/>
+      <w:bCs/>
+    </w:rPr>
+  </w:style>
+  <w:style w:type="paragraph" w:styleId="Header">
+    <w:name w:val="header"/>
+    <w:basedOn w:val="Normal"/>
+    <w:link w:val="HeaderChar"/>
+    <w:uiPriority w:val="99"/>
+    <w:unhideWhenUsed/>
+    <w:rsid w:val="00866E45"/>
+    <w:pPr>
+      <w:tabs>
+        <w:tab w:val="center" w:pos="4680"/>
+        <w:tab w:val="right" w:pos="9360"/>
+      </w:tabs>
+      <w:spacing w:after="0" w:line="240" w:lineRule="auto"/>
+    </w:pPr>
+  </w:style>
+  <w:style w:type="paragraph" w:styleId="Footer">
+    <w:name w:val="footer"/>
+    <w:basedOn w:val="Normal"/>
+    <w:link w:val="FooterChar"/>
+    <w:uiPriority w:val="99"/>
+    <w:unhideWhenUsed/>
+    <w:rsid w:val="00866E45"/>
+    <w:pPr>
+      <w:tabs>
+        <w:tab w:val="center" w:pos="4680"/>
+        <w:tab w:val="right" w:pos="9360"/>
+      </w:tabs>
+      <w:spacing w:after="0" w:line="240" w:lineRule="auto"/>
+    </w:pPr>
   </w:style>
 </w:styles>
 </file>

</xml_diff>